<commit_message>
Actualizacion del Componente Header con sus respectivos Style-Components
</commit_message>
<xml_diff>
--- a/PROYECTO DE CLON AMAZON EN REACT JS.docx
+++ b/PROYECTO DE CLON AMAZON EN REACT JS.docx
@@ -176,13 +176,7 @@
         <w:rPr>
           <w:color w:val="92D050"/>
         </w:rPr>
-        <w:t>App.js</w:t>
-      </w:r>
-      <w:r>
-        <w:rPr>
-          <w:color w:val="92D050"/>
-        </w:rPr>
-        <w:t xml:space="preserve">, </w:t>
+        <w:t xml:space="preserve">App.js, </w:t>
       </w:r>
       <w:r>
         <w:t>dentro del cual eliminaremos el contenido del &lt;</w:t>
@@ -225,13 +219,7 @@
         <w:rPr>
           <w:color w:val="92D050"/>
         </w:rPr>
-        <w:t>Header.js</w:t>
-      </w:r>
-      <w:r>
-        <w:rPr>
-          <w:color w:val="92D050"/>
-        </w:rPr>
-        <w:t>.</w:t>
+        <w:t>Header.js.</w:t>
       </w:r>
     </w:p>
     <w:p>
@@ -312,6 +300,17 @@
     </w:p>
     <w:p>
       <w:pPr>
+        <w:pStyle w:val="Prrafodelista"/>
+        <w:spacing w:after="0" w:line="240" w:lineRule="auto"/>
+        <w:ind w:left="1440"/>
+        <w:jc w:val="both"/>
+        <w:rPr>
+          <w:color w:val="92D050"/>
+        </w:rPr>
+      </w:pPr>
+    </w:p>
+    <w:p>
+      <w:pPr>
         <w:shd w:val="clear" w:color="auto" w:fill="1E1E1E"/>
         <w:spacing w:after="0" w:line="285" w:lineRule="atLeast"/>
         <w:ind w:left="1710" w:right="2358"/>
@@ -875,6 +874,16 @@
     </w:p>
     <w:p>
       <w:pPr>
+        <w:pStyle w:val="Prrafodelista"/>
+        <w:spacing w:after="0" w:line="240" w:lineRule="auto"/>
+        <w:jc w:val="both"/>
+        <w:rPr>
+          <w:color w:val="92D050"/>
+        </w:rPr>
+      </w:pPr>
+    </w:p>
+    <w:p>
+      <w:pPr>
         <w:shd w:val="clear" w:color="auto" w:fill="1E1E1E"/>
         <w:spacing w:after="0" w:line="285" w:lineRule="atLeast"/>
         <w:ind w:left="1710" w:right="2268"/>
@@ -1063,9 +1072,10 @@
           <w:color w:val="D4D4D4"/>
           <w:sz w:val="21"/>
           <w:szCs w:val="21"/>
-          <w:lang w:val="en-US" w:eastAsia="es-CO"/>
-        </w:rPr>
-      </w:pPr>
+          <w:lang w:eastAsia="es-CO"/>
+        </w:rPr>
+      </w:pPr>
+      <w:proofErr w:type="spellStart"/>
       <w:proofErr w:type="gramStart"/>
       <w:r>
         <w:rPr>
@@ -1073,10 +1083,11 @@
           <w:color w:val="C586C0"/>
           <w:sz w:val="21"/>
           <w:szCs w:val="21"/>
-          <w:lang w:val="en-US" w:eastAsia="es-CO"/>
+          <w:lang w:eastAsia="es-CO"/>
         </w:rPr>
         <w:t>import</w:t>
       </w:r>
+      <w:proofErr w:type="spellEnd"/>
       <w:proofErr w:type="gramEnd"/>
       <w:r>
         <w:rPr>
@@ -1084,47 +1095,51 @@
           <w:color w:val="D4D4D4"/>
           <w:sz w:val="21"/>
           <w:szCs w:val="21"/>
-          <w:lang w:val="en-US" w:eastAsia="es-CO"/>
+          <w:lang w:eastAsia="es-CO"/>
         </w:rPr>
         <w:t> </w:t>
       </w:r>
+      <w:proofErr w:type="spellStart"/>
       <w:r>
         <w:rPr>
           <w:rFonts w:ascii="Consolas" w:eastAsia="Times New Roman" w:hAnsi="Consolas" w:cs="Times New Roman"/>
           <w:color w:val="9CDCFE"/>
           <w:sz w:val="21"/>
           <w:szCs w:val="21"/>
-          <w:lang w:val="en-US" w:eastAsia="es-CO"/>
+          <w:lang w:eastAsia="es-CO"/>
         </w:rPr>
         <w:t>Header</w:t>
       </w:r>
-      <w:r>
-        <w:rPr>
-          <w:rFonts w:ascii="Consolas" w:eastAsia="Times New Roman" w:hAnsi="Consolas" w:cs="Times New Roman"/>
-          <w:color w:val="D4D4D4"/>
-          <w:sz w:val="21"/>
-          <w:szCs w:val="21"/>
-          <w:lang w:val="en-US" w:eastAsia="es-CO"/>
+      <w:proofErr w:type="spellEnd"/>
+      <w:r>
+        <w:rPr>
+          <w:rFonts w:ascii="Consolas" w:eastAsia="Times New Roman" w:hAnsi="Consolas" w:cs="Times New Roman"/>
+          <w:color w:val="D4D4D4"/>
+          <w:sz w:val="21"/>
+          <w:szCs w:val="21"/>
+          <w:lang w:eastAsia="es-CO"/>
         </w:rPr>
         <w:t> </w:t>
       </w:r>
+      <w:proofErr w:type="spellStart"/>
       <w:r>
         <w:rPr>
           <w:rFonts w:ascii="Consolas" w:eastAsia="Times New Roman" w:hAnsi="Consolas" w:cs="Times New Roman"/>
           <w:color w:val="C586C0"/>
           <w:sz w:val="21"/>
           <w:szCs w:val="21"/>
-          <w:lang w:val="en-US" w:eastAsia="es-CO"/>
+          <w:lang w:eastAsia="es-CO"/>
         </w:rPr>
         <w:t>from</w:t>
       </w:r>
-      <w:r>
-        <w:rPr>
-          <w:rFonts w:ascii="Consolas" w:eastAsia="Times New Roman" w:hAnsi="Consolas" w:cs="Times New Roman"/>
-          <w:color w:val="D4D4D4"/>
-          <w:sz w:val="21"/>
-          <w:szCs w:val="21"/>
-          <w:lang w:val="en-US" w:eastAsia="es-CO"/>
+      <w:proofErr w:type="spellEnd"/>
+      <w:r>
+        <w:rPr>
+          <w:rFonts w:ascii="Consolas" w:eastAsia="Times New Roman" w:hAnsi="Consolas" w:cs="Times New Roman"/>
+          <w:color w:val="D4D4D4"/>
+          <w:sz w:val="21"/>
+          <w:szCs w:val="21"/>
+          <w:lang w:eastAsia="es-CO"/>
         </w:rPr>
         <w:t> </w:t>
       </w:r>
@@ -1134,17 +1149,39 @@
           <w:color w:val="CE9178"/>
           <w:sz w:val="21"/>
           <w:szCs w:val="21"/>
-          <w:lang w:val="en-US" w:eastAsia="es-CO"/>
-        </w:rPr>
-        <w:t>'./Header'</w:t>
-      </w:r>
-      <w:r>
-        <w:rPr>
-          <w:rFonts w:ascii="Consolas" w:eastAsia="Times New Roman" w:hAnsi="Consolas" w:cs="Times New Roman"/>
-          <w:color w:val="D4D4D4"/>
-          <w:sz w:val="21"/>
-          <w:szCs w:val="21"/>
-          <w:lang w:val="en-US" w:eastAsia="es-CO"/>
+          <w:lang w:eastAsia="es-CO"/>
+        </w:rPr>
+        <w:t>'./</w:t>
+      </w:r>
+      <w:proofErr w:type="spellStart"/>
+      <w:r>
+        <w:rPr>
+          <w:rFonts w:ascii="Consolas" w:eastAsia="Times New Roman" w:hAnsi="Consolas" w:cs="Times New Roman"/>
+          <w:color w:val="CE9178"/>
+          <w:sz w:val="21"/>
+          <w:szCs w:val="21"/>
+          <w:lang w:eastAsia="es-CO"/>
+        </w:rPr>
+        <w:t>Header</w:t>
+      </w:r>
+      <w:proofErr w:type="spellEnd"/>
+      <w:r>
+        <w:rPr>
+          <w:rFonts w:ascii="Consolas" w:eastAsia="Times New Roman" w:hAnsi="Consolas" w:cs="Times New Roman"/>
+          <w:color w:val="CE9178"/>
+          <w:sz w:val="21"/>
+          <w:szCs w:val="21"/>
+          <w:lang w:eastAsia="es-CO"/>
+        </w:rPr>
+        <w:t>'</w:t>
+      </w:r>
+      <w:r>
+        <w:rPr>
+          <w:rFonts w:ascii="Consolas" w:eastAsia="Times New Roman" w:hAnsi="Consolas" w:cs="Times New Roman"/>
+          <w:color w:val="D4D4D4"/>
+          <w:sz w:val="21"/>
+          <w:szCs w:val="21"/>
+          <w:lang w:eastAsia="es-CO"/>
         </w:rPr>
         <w:t>;</w:t>
       </w:r>
@@ -1159,7 +1196,7 @@
           <w:color w:val="D4D4D4"/>
           <w:sz w:val="21"/>
           <w:szCs w:val="21"/>
-          <w:lang w:val="en-US" w:eastAsia="es-CO"/>
+          <w:lang w:eastAsia="es-CO"/>
         </w:rPr>
       </w:pPr>
     </w:p>
@@ -1173,9 +1210,10 @@
           <w:color w:val="D4D4D4"/>
           <w:sz w:val="21"/>
           <w:szCs w:val="21"/>
-          <w:lang w:val="en-US" w:eastAsia="es-CO"/>
-        </w:rPr>
-      </w:pPr>
+          <w:lang w:eastAsia="es-CO"/>
+        </w:rPr>
+      </w:pPr>
+      <w:proofErr w:type="spellStart"/>
       <w:proofErr w:type="gramStart"/>
       <w:r>
         <w:rPr>
@@ -1183,10 +1221,11 @@
           <w:color w:val="569CD6"/>
           <w:sz w:val="21"/>
           <w:szCs w:val="21"/>
-          <w:lang w:val="en-US" w:eastAsia="es-CO"/>
+          <w:lang w:eastAsia="es-CO"/>
         </w:rPr>
         <w:t>function</w:t>
       </w:r>
+      <w:proofErr w:type="spellEnd"/>
       <w:proofErr w:type="gramEnd"/>
       <w:r>
         <w:rPr>
@@ -1194,7 +1233,7 @@
           <w:color w:val="D4D4D4"/>
           <w:sz w:val="21"/>
           <w:szCs w:val="21"/>
-          <w:lang w:val="en-US" w:eastAsia="es-CO"/>
+          <w:lang w:eastAsia="es-CO"/>
         </w:rPr>
         <w:t> </w:t>
       </w:r>
@@ -1204,7 +1243,7 @@
           <w:color w:val="DCDCAA"/>
           <w:sz w:val="21"/>
           <w:szCs w:val="21"/>
-          <w:lang w:val="en-US" w:eastAsia="es-CO"/>
+          <w:lang w:eastAsia="es-CO"/>
         </w:rPr>
         <w:t>App</w:t>
       </w:r>
@@ -1214,7 +1253,7 @@
           <w:color w:val="D4D4D4"/>
           <w:sz w:val="21"/>
           <w:szCs w:val="21"/>
-          <w:lang w:val="en-US" w:eastAsia="es-CO"/>
+          <w:lang w:eastAsia="es-CO"/>
         </w:rPr>
         <w:t>() {</w:t>
       </w:r>
@@ -1229,19 +1268,20 @@
           <w:color w:val="D4D4D4"/>
           <w:sz w:val="21"/>
           <w:szCs w:val="21"/>
-          <w:lang w:val="en-US" w:eastAsia="es-CO"/>
-        </w:rPr>
-      </w:pPr>
-      <w:r>
-        <w:rPr>
-          <w:rFonts w:ascii="Consolas" w:eastAsia="Times New Roman" w:hAnsi="Consolas" w:cs="Times New Roman"/>
-          <w:color w:val="D4D4D4"/>
-          <w:sz w:val="21"/>
-          <w:szCs w:val="21"/>
-          <w:lang w:val="en-US" w:eastAsia="es-CO"/>
+          <w:lang w:eastAsia="es-CO"/>
+        </w:rPr>
+      </w:pPr>
+      <w:r>
+        <w:rPr>
+          <w:rFonts w:ascii="Consolas" w:eastAsia="Times New Roman" w:hAnsi="Consolas" w:cs="Times New Roman"/>
+          <w:color w:val="D4D4D4"/>
+          <w:sz w:val="21"/>
+          <w:szCs w:val="21"/>
+          <w:lang w:eastAsia="es-CO"/>
         </w:rPr>
         <w:t>  </w:t>
       </w:r>
+      <w:proofErr w:type="spellStart"/>
       <w:proofErr w:type="gramStart"/>
       <w:r>
         <w:rPr>
@@ -1249,10 +1289,11 @@
           <w:color w:val="C586C0"/>
           <w:sz w:val="21"/>
           <w:szCs w:val="21"/>
-          <w:lang w:val="en-US" w:eastAsia="es-CO"/>
+          <w:lang w:eastAsia="es-CO"/>
         </w:rPr>
         <w:t>return</w:t>
       </w:r>
+      <w:proofErr w:type="spellEnd"/>
       <w:proofErr w:type="gramEnd"/>
       <w:r>
         <w:rPr>
@@ -1260,7 +1301,7 @@
           <w:color w:val="D4D4D4"/>
           <w:sz w:val="21"/>
           <w:szCs w:val="21"/>
-          <w:lang w:val="en-US" w:eastAsia="es-CO"/>
+          <w:lang w:eastAsia="es-CO"/>
         </w:rPr>
         <w:t> (</w:t>
       </w:r>
@@ -1275,16 +1316,16 @@
           <w:color w:val="D4D4D4"/>
           <w:sz w:val="21"/>
           <w:szCs w:val="21"/>
-          <w:lang w:val="en-US" w:eastAsia="es-CO"/>
-        </w:rPr>
-      </w:pPr>
-      <w:r>
-        <w:rPr>
-          <w:rFonts w:ascii="Consolas" w:eastAsia="Times New Roman" w:hAnsi="Consolas" w:cs="Times New Roman"/>
-          <w:color w:val="D4D4D4"/>
-          <w:sz w:val="21"/>
-          <w:szCs w:val="21"/>
-          <w:lang w:val="en-US" w:eastAsia="es-CO"/>
+          <w:lang w:eastAsia="es-CO"/>
+        </w:rPr>
+      </w:pPr>
+      <w:r>
+        <w:rPr>
+          <w:rFonts w:ascii="Consolas" w:eastAsia="Times New Roman" w:hAnsi="Consolas" w:cs="Times New Roman"/>
+          <w:color w:val="D4D4D4"/>
+          <w:sz w:val="21"/>
+          <w:szCs w:val="21"/>
+          <w:lang w:eastAsia="es-CO"/>
         </w:rPr>
         <w:t>    </w:t>
       </w:r>
@@ -1294,7 +1335,7 @@
           <w:color w:val="808080"/>
           <w:sz w:val="21"/>
           <w:szCs w:val="21"/>
-          <w:lang w:val="en-US" w:eastAsia="es-CO"/>
+          <w:lang w:eastAsia="es-CO"/>
         </w:rPr>
         <w:t>&lt;</w:t>
       </w:r>
@@ -1304,7 +1345,7 @@
           <w:color w:val="569CD6"/>
           <w:sz w:val="21"/>
           <w:szCs w:val="21"/>
-          <w:lang w:val="en-US" w:eastAsia="es-CO"/>
+          <w:lang w:eastAsia="es-CO"/>
         </w:rPr>
         <w:t>div</w:t>
       </w:r>
@@ -1314,7 +1355,7 @@
           <w:color w:val="D4D4D4"/>
           <w:sz w:val="21"/>
           <w:szCs w:val="21"/>
-          <w:lang w:val="en-US" w:eastAsia="es-CO"/>
+          <w:lang w:eastAsia="es-CO"/>
         </w:rPr>
         <w:t> </w:t>
       </w:r>
@@ -1325,7 +1366,7 @@
           <w:color w:val="9CDCFE"/>
           <w:sz w:val="21"/>
           <w:szCs w:val="21"/>
-          <w:lang w:val="en-US" w:eastAsia="es-CO"/>
+          <w:lang w:eastAsia="es-CO"/>
         </w:rPr>
         <w:t>className</w:t>
       </w:r>
@@ -1336,7 +1377,7 @@
           <w:color w:val="D4D4D4"/>
           <w:sz w:val="21"/>
           <w:szCs w:val="21"/>
-          <w:lang w:val="en-US" w:eastAsia="es-CO"/>
+          <w:lang w:eastAsia="es-CO"/>
         </w:rPr>
         <w:t>=</w:t>
       </w:r>
@@ -1346,7 +1387,7 @@
           <w:color w:val="CE9178"/>
           <w:sz w:val="21"/>
           <w:szCs w:val="21"/>
-          <w:lang w:val="en-US" w:eastAsia="es-CO"/>
+          <w:lang w:eastAsia="es-CO"/>
         </w:rPr>
         <w:t>"App"</w:t>
       </w:r>
@@ -1356,7 +1397,7 @@
           <w:color w:val="808080"/>
           <w:sz w:val="21"/>
           <w:szCs w:val="21"/>
-          <w:lang w:val="en-US" w:eastAsia="es-CO"/>
+          <w:lang w:eastAsia="es-CO"/>
         </w:rPr>
         <w:t>&gt;</w:t>
       </w:r>
@@ -1371,16 +1412,16 @@
           <w:color w:val="D4D4D4"/>
           <w:sz w:val="21"/>
           <w:szCs w:val="21"/>
-          <w:lang w:val="en-US" w:eastAsia="es-CO"/>
-        </w:rPr>
-      </w:pPr>
-      <w:r>
-        <w:rPr>
-          <w:rFonts w:ascii="Consolas" w:eastAsia="Times New Roman" w:hAnsi="Consolas" w:cs="Times New Roman"/>
-          <w:color w:val="D4D4D4"/>
-          <w:sz w:val="21"/>
-          <w:szCs w:val="21"/>
-          <w:lang w:val="en-US" w:eastAsia="es-CO"/>
+          <w:lang w:eastAsia="es-CO"/>
+        </w:rPr>
+      </w:pPr>
+      <w:r>
+        <w:rPr>
+          <w:rFonts w:ascii="Consolas" w:eastAsia="Times New Roman" w:hAnsi="Consolas" w:cs="Times New Roman"/>
+          <w:color w:val="D4D4D4"/>
+          <w:sz w:val="21"/>
+          <w:szCs w:val="21"/>
+          <w:lang w:eastAsia="es-CO"/>
         </w:rPr>
         <w:t>      </w:t>
       </w:r>
@@ -1390,27 +1431,29 @@
           <w:color w:val="808080"/>
           <w:sz w:val="21"/>
           <w:szCs w:val="21"/>
-          <w:lang w:val="en-US" w:eastAsia="es-CO"/>
+          <w:lang w:eastAsia="es-CO"/>
         </w:rPr>
         <w:t>&lt;</w:t>
       </w:r>
+      <w:proofErr w:type="spellStart"/>
       <w:r>
         <w:rPr>
           <w:rFonts w:ascii="Consolas" w:eastAsia="Times New Roman" w:hAnsi="Consolas" w:cs="Times New Roman"/>
           <w:color w:val="4EC9B0"/>
           <w:sz w:val="21"/>
           <w:szCs w:val="21"/>
-          <w:lang w:val="en-US" w:eastAsia="es-CO"/>
+          <w:lang w:eastAsia="es-CO"/>
         </w:rPr>
         <w:t>Header</w:t>
       </w:r>
+      <w:proofErr w:type="spellEnd"/>
       <w:r>
         <w:rPr>
           <w:rFonts w:ascii="Consolas" w:eastAsia="Times New Roman" w:hAnsi="Consolas" w:cs="Times New Roman"/>
           <w:color w:val="808080"/>
           <w:sz w:val="21"/>
           <w:szCs w:val="21"/>
-          <w:lang w:val="en-US" w:eastAsia="es-CO"/>
+          <w:lang w:eastAsia="es-CO"/>
         </w:rPr>
         <w:t>/&gt;</w:t>
       </w:r>
@@ -1425,16 +1468,16 @@
           <w:color w:val="D4D4D4"/>
           <w:sz w:val="21"/>
           <w:szCs w:val="21"/>
-          <w:lang w:val="en-US" w:eastAsia="es-CO"/>
-        </w:rPr>
-      </w:pPr>
-      <w:r>
-        <w:rPr>
-          <w:rFonts w:ascii="Consolas" w:eastAsia="Times New Roman" w:hAnsi="Consolas" w:cs="Times New Roman"/>
-          <w:color w:val="D4D4D4"/>
-          <w:sz w:val="21"/>
-          <w:szCs w:val="21"/>
-          <w:lang w:val="en-US" w:eastAsia="es-CO"/>
+          <w:lang w:eastAsia="es-CO"/>
+        </w:rPr>
+      </w:pPr>
+      <w:r>
+        <w:rPr>
+          <w:rFonts w:ascii="Consolas" w:eastAsia="Times New Roman" w:hAnsi="Consolas" w:cs="Times New Roman"/>
+          <w:color w:val="D4D4D4"/>
+          <w:sz w:val="21"/>
+          <w:szCs w:val="21"/>
+          <w:lang w:eastAsia="es-CO"/>
         </w:rPr>
         <w:t>    </w:t>
       </w:r>
@@ -1444,27 +1487,29 @@
           <w:color w:val="808080"/>
           <w:sz w:val="21"/>
           <w:szCs w:val="21"/>
-          <w:lang w:val="en-US" w:eastAsia="es-CO"/>
+          <w:lang w:eastAsia="es-CO"/>
         </w:rPr>
         <w:t>&lt;/</w:t>
       </w:r>
+      <w:proofErr w:type="gramStart"/>
       <w:r>
         <w:rPr>
           <w:rFonts w:ascii="Consolas" w:eastAsia="Times New Roman" w:hAnsi="Consolas" w:cs="Times New Roman"/>
           <w:color w:val="569CD6"/>
           <w:sz w:val="21"/>
           <w:szCs w:val="21"/>
-          <w:lang w:val="en-US" w:eastAsia="es-CO"/>
+          <w:lang w:eastAsia="es-CO"/>
         </w:rPr>
         <w:t>div</w:t>
       </w:r>
+      <w:proofErr w:type="gramEnd"/>
       <w:r>
         <w:rPr>
           <w:rFonts w:ascii="Consolas" w:eastAsia="Times New Roman" w:hAnsi="Consolas" w:cs="Times New Roman"/>
           <w:color w:val="808080"/>
           <w:sz w:val="21"/>
           <w:szCs w:val="21"/>
-          <w:lang w:val="en-US" w:eastAsia="es-CO"/>
+          <w:lang w:eastAsia="es-CO"/>
         </w:rPr>
         <w:t>&gt;</w:t>
       </w:r>
@@ -1479,16 +1524,16 @@
           <w:color w:val="D4D4D4"/>
           <w:sz w:val="21"/>
           <w:szCs w:val="21"/>
-          <w:lang w:val="en-US" w:eastAsia="es-CO"/>
-        </w:rPr>
-      </w:pPr>
-      <w:r>
-        <w:rPr>
-          <w:rFonts w:ascii="Consolas" w:eastAsia="Times New Roman" w:hAnsi="Consolas" w:cs="Times New Roman"/>
-          <w:color w:val="D4D4D4"/>
-          <w:sz w:val="21"/>
-          <w:szCs w:val="21"/>
-          <w:lang w:val="en-US" w:eastAsia="es-CO"/>
+          <w:lang w:eastAsia="es-CO"/>
+        </w:rPr>
+      </w:pPr>
+      <w:r>
+        <w:rPr>
+          <w:rFonts w:ascii="Consolas" w:eastAsia="Times New Roman" w:hAnsi="Consolas" w:cs="Times New Roman"/>
+          <w:color w:val="D4D4D4"/>
+          <w:sz w:val="21"/>
+          <w:szCs w:val="21"/>
+          <w:lang w:eastAsia="es-CO"/>
         </w:rPr>
         <w:t>  );</w:t>
       </w:r>
@@ -1498,21 +1543,22 @@
         <w:shd w:val="clear" w:color="auto" w:fill="1E1E1E"/>
         <w:spacing w:after="0" w:line="285" w:lineRule="atLeast"/>
         <w:ind w:left="1710" w:right="2268"/>
-        <w:rPr>
-          <w:rFonts w:ascii="Consolas" w:eastAsia="Times New Roman" w:hAnsi="Consolas" w:cs="Times New Roman"/>
-          <w:color w:val="D4D4D4"/>
-          <w:sz w:val="21"/>
-          <w:szCs w:val="21"/>
-          <w:lang w:val="en-US" w:eastAsia="es-CO"/>
-        </w:rPr>
-      </w:pPr>
-      <w:r>
-        <w:rPr>
-          <w:rFonts w:ascii="Consolas" w:eastAsia="Times New Roman" w:hAnsi="Consolas" w:cs="Times New Roman"/>
-          <w:color w:val="D4D4D4"/>
-          <w:sz w:val="21"/>
-          <w:szCs w:val="21"/>
-          <w:lang w:val="en-US" w:eastAsia="es-CO"/>
+        <w:jc w:val="both"/>
+        <w:rPr>
+          <w:rFonts w:ascii="Consolas" w:eastAsia="Times New Roman" w:hAnsi="Consolas" w:cs="Times New Roman"/>
+          <w:color w:val="D4D4D4"/>
+          <w:sz w:val="21"/>
+          <w:szCs w:val="21"/>
+          <w:lang w:eastAsia="es-CO"/>
+        </w:rPr>
+      </w:pPr>
+      <w:r>
+        <w:rPr>
+          <w:rFonts w:ascii="Consolas" w:eastAsia="Times New Roman" w:hAnsi="Consolas" w:cs="Times New Roman"/>
+          <w:color w:val="D4D4D4"/>
+          <w:sz w:val="21"/>
+          <w:szCs w:val="21"/>
+          <w:lang w:eastAsia="es-CO"/>
         </w:rPr>
         <w:t>}</w:t>
       </w:r>
@@ -1522,12 +1568,13 @@
         <w:shd w:val="clear" w:color="auto" w:fill="1E1E1E"/>
         <w:spacing w:after="0" w:line="285" w:lineRule="atLeast"/>
         <w:ind w:left="1710" w:right="2268"/>
-        <w:rPr>
-          <w:rFonts w:ascii="Consolas" w:eastAsia="Times New Roman" w:hAnsi="Consolas" w:cs="Times New Roman"/>
-          <w:color w:val="D4D4D4"/>
-          <w:sz w:val="21"/>
-          <w:szCs w:val="21"/>
-          <w:lang w:val="en-US" w:eastAsia="es-CO"/>
+        <w:jc w:val="both"/>
+        <w:rPr>
+          <w:rFonts w:ascii="Consolas" w:eastAsia="Times New Roman" w:hAnsi="Consolas" w:cs="Times New Roman"/>
+          <w:color w:val="D4D4D4"/>
+          <w:sz w:val="21"/>
+          <w:szCs w:val="21"/>
+          <w:lang w:eastAsia="es-CO"/>
         </w:rPr>
       </w:pPr>
     </w:p>
@@ -1536,14 +1583,16 @@
         <w:shd w:val="clear" w:color="auto" w:fill="1E1E1E"/>
         <w:spacing w:after="0" w:line="285" w:lineRule="atLeast"/>
         <w:ind w:left="1710" w:right="2268"/>
-        <w:rPr>
-          <w:rFonts w:ascii="Consolas" w:eastAsia="Times New Roman" w:hAnsi="Consolas" w:cs="Times New Roman"/>
-          <w:color w:val="D4D4D4"/>
-          <w:sz w:val="21"/>
-          <w:szCs w:val="21"/>
-          <w:lang w:val="en-US" w:eastAsia="es-CO"/>
-        </w:rPr>
-      </w:pPr>
+        <w:jc w:val="both"/>
+        <w:rPr>
+          <w:rFonts w:ascii="Consolas" w:eastAsia="Times New Roman" w:hAnsi="Consolas" w:cs="Times New Roman"/>
+          <w:color w:val="D4D4D4"/>
+          <w:sz w:val="21"/>
+          <w:szCs w:val="21"/>
+          <w:lang w:eastAsia="es-CO"/>
+        </w:rPr>
+      </w:pPr>
+      <w:proofErr w:type="spellStart"/>
       <w:proofErr w:type="gramStart"/>
       <w:r>
         <w:rPr>
@@ -1551,10 +1600,11 @@
           <w:color w:val="C586C0"/>
           <w:sz w:val="21"/>
           <w:szCs w:val="21"/>
-          <w:lang w:val="en-US" w:eastAsia="es-CO"/>
+          <w:lang w:eastAsia="es-CO"/>
         </w:rPr>
         <w:t>export</w:t>
       </w:r>
+      <w:proofErr w:type="spellEnd"/>
       <w:proofErr w:type="gramEnd"/>
       <w:r>
         <w:rPr>
@@ -1562,7 +1612,7 @@
           <w:color w:val="D4D4D4"/>
           <w:sz w:val="21"/>
           <w:szCs w:val="21"/>
-          <w:lang w:val="en-US" w:eastAsia="es-CO"/>
+          <w:lang w:eastAsia="es-CO"/>
         </w:rPr>
         <w:t> </w:t>
       </w:r>
@@ -1572,7 +1622,7 @@
           <w:color w:val="C586C0"/>
           <w:sz w:val="21"/>
           <w:szCs w:val="21"/>
-          <w:lang w:val="en-US" w:eastAsia="es-CO"/>
+          <w:lang w:eastAsia="es-CO"/>
         </w:rPr>
         <w:t>default</w:t>
       </w:r>
@@ -1582,7 +1632,7 @@
           <w:color w:val="D4D4D4"/>
           <w:sz w:val="21"/>
           <w:szCs w:val="21"/>
-          <w:lang w:val="en-US" w:eastAsia="es-CO"/>
+          <w:lang w:eastAsia="es-CO"/>
         </w:rPr>
         <w:t> </w:t>
       </w:r>
@@ -1592,7 +1642,7 @@
           <w:color w:val="DCDCAA"/>
           <w:sz w:val="21"/>
           <w:szCs w:val="21"/>
-          <w:lang w:val="en-US" w:eastAsia="es-CO"/>
+          <w:lang w:eastAsia="es-CO"/>
         </w:rPr>
         <w:t>App</w:t>
       </w:r>
@@ -1602,7 +1652,7 @@
           <w:color w:val="D4D4D4"/>
           <w:sz w:val="21"/>
           <w:szCs w:val="21"/>
-          <w:lang w:val="en-US" w:eastAsia="es-CO"/>
+          <w:lang w:eastAsia="es-CO"/>
         </w:rPr>
         <w:t>;</w:t>
       </w:r>
@@ -1615,10 +1665,1444 @@
           <w:numId w:val="1"/>
         </w:numPr>
         <w:spacing w:after="0" w:line="240" w:lineRule="auto"/>
+        <w:jc w:val="both"/>
         <w:rPr>
           <w:color w:val="92D050"/>
-          <w:lang w:val="en-US"/>
-        </w:rPr>
+        </w:rPr>
+      </w:pPr>
+      <w:r>
+        <w:t xml:space="preserve">Ahora deberemos eliminar todos los estilos del archivo </w:t>
+      </w:r>
+      <w:r>
+        <w:rPr>
+          <w:color w:val="92D050"/>
+        </w:rPr>
+        <w:t xml:space="preserve">App.css, </w:t>
+      </w:r>
+      <w:r>
+        <w:rPr>
+          <w:color w:val="000000" w:themeColor="text1"/>
+        </w:rPr>
+        <w:t>reseteando a su vez el estilo integro de la página; quedando así dicho archivo&gt;</w:t>
+      </w:r>
+    </w:p>
+    <w:p>
+      <w:pPr>
+        <w:pStyle w:val="Prrafodelista"/>
+        <w:spacing w:after="0" w:line="240" w:lineRule="auto"/>
+        <w:jc w:val="both"/>
+        <w:rPr>
+          <w:color w:val="92D050"/>
+        </w:rPr>
+      </w:pPr>
+    </w:p>
+    <w:p>
+      <w:pPr>
+        <w:shd w:val="clear" w:color="auto" w:fill="1E1E1E"/>
+        <w:spacing w:after="0" w:line="285" w:lineRule="atLeast"/>
+        <w:ind w:left="1710" w:right="2268"/>
+        <w:rPr>
+          <w:rFonts w:ascii="Consolas" w:eastAsia="Times New Roman" w:hAnsi="Consolas" w:cs="Times New Roman"/>
+          <w:color w:val="D4D4D4"/>
+          <w:sz w:val="21"/>
+          <w:szCs w:val="21"/>
+          <w:lang w:eastAsia="es-CO"/>
+        </w:rPr>
+      </w:pPr>
+      <w:r>
+        <w:rPr>
+          <w:rFonts w:ascii="Consolas" w:eastAsia="Times New Roman" w:hAnsi="Consolas" w:cs="Times New Roman"/>
+          <w:color w:val="569CD6"/>
+          <w:sz w:val="21"/>
+          <w:szCs w:val="21"/>
+          <w:lang w:eastAsia="es-CO"/>
+        </w:rPr>
+        <w:t>*</w:t>
+      </w:r>
+      <w:r>
+        <w:rPr>
+          <w:rFonts w:ascii="Consolas" w:eastAsia="Times New Roman" w:hAnsi="Consolas" w:cs="Times New Roman"/>
+          <w:color w:val="D4D4D4"/>
+          <w:sz w:val="21"/>
+          <w:szCs w:val="21"/>
+          <w:lang w:eastAsia="es-CO"/>
+        </w:rPr>
+        <w:t>{</w:t>
+      </w:r>
+    </w:p>
+    <w:p>
+      <w:pPr>
+        <w:shd w:val="clear" w:color="auto" w:fill="1E1E1E"/>
+        <w:spacing w:after="0" w:line="285" w:lineRule="atLeast"/>
+        <w:ind w:left="1710" w:right="2268"/>
+        <w:rPr>
+          <w:rFonts w:ascii="Consolas" w:eastAsia="Times New Roman" w:hAnsi="Consolas" w:cs="Times New Roman"/>
+          <w:color w:val="D4D4D4"/>
+          <w:sz w:val="21"/>
+          <w:szCs w:val="21"/>
+          <w:lang w:eastAsia="es-CO"/>
+        </w:rPr>
+      </w:pPr>
+      <w:r>
+        <w:rPr>
+          <w:rFonts w:ascii="Consolas" w:eastAsia="Times New Roman" w:hAnsi="Consolas" w:cs="Times New Roman"/>
+          <w:color w:val="D4D4D4"/>
+          <w:sz w:val="21"/>
+          <w:szCs w:val="21"/>
+          <w:lang w:eastAsia="es-CO"/>
+        </w:rPr>
+        <w:t>  </w:t>
+      </w:r>
+      <w:proofErr w:type="spellStart"/>
+      <w:proofErr w:type="gramStart"/>
+      <w:r>
+        <w:rPr>
+          <w:rFonts w:ascii="Consolas" w:eastAsia="Times New Roman" w:hAnsi="Consolas" w:cs="Times New Roman"/>
+          <w:color w:val="9CDCFE"/>
+          <w:sz w:val="21"/>
+          <w:szCs w:val="21"/>
+          <w:lang w:eastAsia="es-CO"/>
+        </w:rPr>
+        <w:t>margin</w:t>
+      </w:r>
+      <w:proofErr w:type="spellEnd"/>
+      <w:proofErr w:type="gramEnd"/>
+      <w:r>
+        <w:rPr>
+          <w:rFonts w:ascii="Consolas" w:eastAsia="Times New Roman" w:hAnsi="Consolas" w:cs="Times New Roman"/>
+          <w:color w:val="D4D4D4"/>
+          <w:sz w:val="21"/>
+          <w:szCs w:val="21"/>
+          <w:lang w:eastAsia="es-CO"/>
+        </w:rPr>
+        <w:t>: </w:t>
+      </w:r>
+      <w:r>
+        <w:rPr>
+          <w:rFonts w:ascii="Consolas" w:eastAsia="Times New Roman" w:hAnsi="Consolas" w:cs="Times New Roman"/>
+          <w:color w:val="B5CEA8"/>
+          <w:sz w:val="21"/>
+          <w:szCs w:val="21"/>
+          <w:lang w:eastAsia="es-CO"/>
+        </w:rPr>
+        <w:t>0</w:t>
+      </w:r>
+      <w:r>
+        <w:rPr>
+          <w:rFonts w:ascii="Consolas" w:eastAsia="Times New Roman" w:hAnsi="Consolas" w:cs="Times New Roman"/>
+          <w:color w:val="D4D4D4"/>
+          <w:sz w:val="21"/>
+          <w:szCs w:val="21"/>
+          <w:lang w:eastAsia="es-CO"/>
+        </w:rPr>
+        <w:t>;</w:t>
+      </w:r>
+    </w:p>
+    <w:p>
+      <w:pPr>
+        <w:shd w:val="clear" w:color="auto" w:fill="1E1E1E"/>
+        <w:spacing w:after="0" w:line="285" w:lineRule="atLeast"/>
+        <w:ind w:left="1710" w:right="2268"/>
+        <w:rPr>
+          <w:rFonts w:ascii="Consolas" w:eastAsia="Times New Roman" w:hAnsi="Consolas" w:cs="Times New Roman"/>
+          <w:color w:val="D4D4D4"/>
+          <w:sz w:val="21"/>
+          <w:szCs w:val="21"/>
+          <w:lang w:eastAsia="es-CO"/>
+        </w:rPr>
+      </w:pPr>
+      <w:r>
+        <w:rPr>
+          <w:rFonts w:ascii="Consolas" w:eastAsia="Times New Roman" w:hAnsi="Consolas" w:cs="Times New Roman"/>
+          <w:color w:val="D4D4D4"/>
+          <w:sz w:val="21"/>
+          <w:szCs w:val="21"/>
+          <w:lang w:eastAsia="es-CO"/>
+        </w:rPr>
+        <w:t>}</w:t>
+      </w:r>
+    </w:p>
+    <w:p>
+      <w:pPr>
+        <w:pStyle w:val="Prrafodelista"/>
+        <w:numPr>
+          <w:ilvl w:val="0"/>
+          <w:numId w:val="1"/>
+        </w:numPr>
+        <w:spacing w:after="0" w:line="240" w:lineRule="auto"/>
+        <w:rPr>
+          <w:color w:val="92D050"/>
+        </w:rPr>
+      </w:pPr>
+      <w:r>
+        <w:rPr>
+          <w:color w:val="000000" w:themeColor="text1"/>
+        </w:rPr>
+        <w:lastRenderedPageBreak/>
+        <w:t xml:space="preserve">Ahora bien, en este caso para dar estilo a nuestro proyecto no utilizaremos archivos de </w:t>
+      </w:r>
+      <w:proofErr w:type="spellStart"/>
+      <w:r>
+        <w:rPr>
+          <w:color w:val="000000" w:themeColor="text1"/>
+        </w:rPr>
+        <w:t>css</w:t>
+      </w:r>
+      <w:proofErr w:type="spellEnd"/>
+      <w:r>
+        <w:rPr>
+          <w:color w:val="000000" w:themeColor="text1"/>
+        </w:rPr>
+        <w:t xml:space="preserve">, sino </w:t>
+      </w:r>
+      <w:r>
+        <w:rPr>
+          <w:color w:val="FF0000"/>
+        </w:rPr>
+        <w:t>COMPONENTES DE ESTILO</w:t>
+      </w:r>
+      <w:r>
+        <w:rPr>
+          <w:color w:val="92D050"/>
+        </w:rPr>
+        <w:t>.</w:t>
+      </w:r>
+    </w:p>
+    <w:p>
+      <w:pPr>
+        <w:spacing w:after="0" w:line="240" w:lineRule="auto"/>
+        <w:rPr>
+          <w:color w:val="92D050"/>
+        </w:rPr>
+      </w:pPr>
+    </w:p>
+    <w:p>
+      <w:pPr>
+        <w:spacing w:after="0" w:line="240" w:lineRule="auto"/>
+      </w:pPr>
+      <w:r>
+        <w:t>Desde este punto comenzaremos a copiar el diseño de la plataforma seleccionada así:</w:t>
+      </w:r>
+    </w:p>
+    <w:p>
+      <w:pPr>
+        <w:spacing w:after="0" w:line="240" w:lineRule="auto"/>
+      </w:pPr>
+    </w:p>
+    <w:p>
+      <w:pPr>
+        <w:pStyle w:val="Prrafodelista"/>
+        <w:numPr>
+          <w:ilvl w:val="0"/>
+          <w:numId w:val="3"/>
+        </w:numPr>
+        <w:spacing w:after="0" w:line="240" w:lineRule="auto"/>
+      </w:pPr>
+      <w:r>
+        <w:t>Lo primero que se debe hacer al copiar el diseño de cualquier página WEB, es realizar un agrupamiento por componentes dentro del diseño, ejemplo:</w:t>
+      </w:r>
+    </w:p>
+    <w:p>
+      <w:pPr>
+        <w:pStyle w:val="Prrafodelista"/>
+        <w:spacing w:after="0" w:line="240" w:lineRule="auto"/>
+        <w:rPr>
+          <w:i/>
+        </w:rPr>
+      </w:pPr>
+      <w:r>
+        <w:rPr>
+          <w:i/>
+          <w:noProof/>
+          <w:lang w:eastAsia="es-CO"/>
+        </w:rPr>
+        <mc:AlternateContent>
+          <mc:Choice Requires="wps">
+            <w:drawing>
+              <wp:anchor distT="0" distB="0" distL="114300" distR="114300" simplePos="0" relativeHeight="251659264" behindDoc="0" locked="0" layoutInCell="1" allowOverlap="1">
+                <wp:simplePos x="0" y="0"/>
+                <wp:positionH relativeFrom="column">
+                  <wp:posOffset>9194</wp:posOffset>
+                </wp:positionH>
+                <wp:positionV relativeFrom="paragraph">
+                  <wp:posOffset>164907</wp:posOffset>
+                </wp:positionV>
+                <wp:extent cx="5597828" cy="2274073"/>
+                <wp:effectExtent l="19050" t="19050" r="41275" b="31115"/>
+                <wp:wrapNone/>
+                <wp:docPr id="2" name="Rectángulo 2"/>
+                <wp:cNvGraphicFramePr/>
+                <a:graphic xmlns:a="http://schemas.openxmlformats.org/drawingml/2006/main">
+                  <a:graphicData uri="http://schemas.microsoft.com/office/word/2010/wordprocessingShape">
+                    <wps:wsp>
+                      <wps:cNvSpPr/>
+                      <wps:spPr>
+                        <a:xfrm>
+                          <a:off x="0" y="0"/>
+                          <a:ext cx="5597828" cy="2274073"/>
+                        </a:xfrm>
+                        <a:prstGeom prst="rect">
+                          <a:avLst/>
+                        </a:prstGeom>
+                        <a:noFill/>
+                        <a:ln w="57150">
+                          <a:solidFill>
+                            <a:srgbClr val="00B0F0"/>
+                          </a:solidFill>
+                        </a:ln>
+                      </wps:spPr>
+                      <wps:style>
+                        <a:lnRef idx="2">
+                          <a:schemeClr val="accent1">
+                            <a:shade val="50000"/>
+                          </a:schemeClr>
+                        </a:lnRef>
+                        <a:fillRef idx="1">
+                          <a:schemeClr val="accent1"/>
+                        </a:fillRef>
+                        <a:effectRef idx="0">
+                          <a:schemeClr val="accent1"/>
+                        </a:effectRef>
+                        <a:fontRef idx="minor">
+                          <a:schemeClr val="lt1"/>
+                        </a:fontRef>
+                      </wps:style>
+                      <wps:bodyPr rot="0" spcFirstLastPara="0" vertOverflow="overflow" horzOverflow="overflow" vert="horz" wrap="square" lIns="91440" tIns="45720" rIns="91440" bIns="45720" numCol="1" spcCol="0" rtlCol="0" fromWordArt="0" anchor="ctr" anchorCtr="0" forceAA="0" compatLnSpc="1">
+                        <a:prstTxWarp prst="textNoShape">
+                          <a:avLst/>
+                        </a:prstTxWarp>
+                        <a:noAutofit/>
+                      </wps:bodyPr>
+                    </wps:wsp>
+                  </a:graphicData>
+                </a:graphic>
+              </wp:anchor>
+            </w:drawing>
+          </mc:Choice>
+          <mc:Fallback>
+            <w:pict>
+              <v:rect w14:anchorId="11769050" id="Rectángulo 2" o:spid="_x0000_s1026" style="position:absolute;margin-left:.7pt;margin-top:13pt;width:440.75pt;height:179.05pt;z-index:251659264;visibility:visible;mso-wrap-style:square;mso-wrap-distance-left:9pt;mso-wrap-distance-top:0;mso-wrap-distance-right:9pt;mso-wrap-distance-bottom:0;mso-position-horizontal:absolute;mso-position-horizontal-relative:text;mso-position-vertical:absolute;mso-position-vertical-relative:text;v-text-anchor:middle" o:gfxdata="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" filled="f" strokecolor="#00b0f0" strokeweight="4.5pt"/>
+            </w:pict>
+          </mc:Fallback>
+        </mc:AlternateContent>
+      </w:r>
+      <w:r>
+        <w:rPr>
+          <w:i/>
+        </w:rPr>
+        <w:t>Para el caso de AMAZON</w:t>
+      </w:r>
+    </w:p>
+    <w:p>
+      <w:pPr>
+        <w:spacing w:after="0" w:line="240" w:lineRule="auto"/>
+        <w:rPr>
+          <w:i/>
+        </w:rPr>
+      </w:pPr>
+      <w:r>
+        <w:rPr>
+          <w:i/>
+          <w:noProof/>
+          <w:lang w:eastAsia="es-CO"/>
+        </w:rPr>
+        <mc:AlternateContent>
+          <mc:Choice Requires="wps">
+            <w:drawing>
+              <wp:anchor distT="0" distB="0" distL="114300" distR="114300" simplePos="0" relativeHeight="251673600" behindDoc="0" locked="0" layoutInCell="1" allowOverlap="1" wp14:anchorId="170C8E5B" wp14:editId="57BDFB98">
+                <wp:simplePos x="0" y="0"/>
+                <wp:positionH relativeFrom="column">
+                  <wp:posOffset>5286071</wp:posOffset>
+                </wp:positionH>
+                <wp:positionV relativeFrom="paragraph">
+                  <wp:posOffset>25400</wp:posOffset>
+                </wp:positionV>
+                <wp:extent cx="309880" cy="238125"/>
+                <wp:effectExtent l="0" t="0" r="13970" b="28575"/>
+                <wp:wrapNone/>
+                <wp:docPr id="10" name="Rectángulo 10"/>
+                <wp:cNvGraphicFramePr/>
+                <a:graphic xmlns:a="http://schemas.openxmlformats.org/drawingml/2006/main">
+                  <a:graphicData uri="http://schemas.microsoft.com/office/word/2010/wordprocessingShape">
+                    <wps:wsp>
+                      <wps:cNvSpPr/>
+                      <wps:spPr>
+                        <a:xfrm>
+                          <a:off x="0" y="0"/>
+                          <a:ext cx="309880" cy="238125"/>
+                        </a:xfrm>
+                        <a:prstGeom prst="rect">
+                          <a:avLst/>
+                        </a:prstGeom>
+                        <a:noFill/>
+                        <a:ln w="19050">
+                          <a:solidFill>
+                            <a:srgbClr val="FF0000"/>
+                          </a:solidFill>
+                        </a:ln>
+                      </wps:spPr>
+                      <wps:style>
+                        <a:lnRef idx="2">
+                          <a:schemeClr val="accent1">
+                            <a:shade val="50000"/>
+                          </a:schemeClr>
+                        </a:lnRef>
+                        <a:fillRef idx="1">
+                          <a:schemeClr val="accent1"/>
+                        </a:fillRef>
+                        <a:effectRef idx="0">
+                          <a:schemeClr val="accent1"/>
+                        </a:effectRef>
+                        <a:fontRef idx="minor">
+                          <a:schemeClr val="lt1"/>
+                        </a:fontRef>
+                      </wps:style>
+                      <wps:bodyPr rot="0" spcFirstLastPara="0" vertOverflow="overflow" horzOverflow="overflow" vert="horz" wrap="square" lIns="91440" tIns="45720" rIns="91440" bIns="45720" numCol="1" spcCol="0" rtlCol="0" fromWordArt="0" anchor="ctr" anchorCtr="0" forceAA="0" compatLnSpc="1">
+                        <a:prstTxWarp prst="textNoShape">
+                          <a:avLst/>
+                        </a:prstTxWarp>
+                        <a:noAutofit/>
+                      </wps:bodyPr>
+                    </wps:wsp>
+                  </a:graphicData>
+                </a:graphic>
+                <wp14:sizeRelH relativeFrom="margin">
+                  <wp14:pctWidth>0</wp14:pctWidth>
+                </wp14:sizeRelH>
+              </wp:anchor>
+            </w:drawing>
+          </mc:Choice>
+          <mc:Fallback>
+            <w:pict>
+              <v:rect w14:anchorId="5D7C9A23" id="Rectángulo 10" o:spid="_x0000_s1026" style="position:absolute;margin-left:416.25pt;margin-top:2pt;width:24.4pt;height:18.75pt;z-index:251673600;visibility:visible;mso-wrap-style:square;mso-width-percent:0;mso-wrap-distance-left:9pt;mso-wrap-distance-top:0;mso-wrap-distance-right:9pt;mso-wrap-distance-bottom:0;mso-position-horizontal:absolute;mso-position-horizontal-relative:text;mso-position-vertical:absolute;mso-position-vertical-relative:text;mso-width-percent:0;mso-width-relative:margin;v-text-anchor:middle" o:gfxdata="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" filled="f" strokecolor="red" strokeweight="1.5pt"/>
+            </w:pict>
+          </mc:Fallback>
+        </mc:AlternateContent>
+      </w:r>
+      <w:r>
+        <w:rPr>
+          <w:i/>
+          <w:noProof/>
+          <w:lang w:eastAsia="es-CO"/>
+        </w:rPr>
+        <mc:AlternateContent>
+          <mc:Choice Requires="wps">
+            <w:drawing>
+              <wp:anchor distT="0" distB="0" distL="114300" distR="114300" simplePos="0" relativeHeight="251671552" behindDoc="0" locked="0" layoutInCell="1" allowOverlap="1" wp14:anchorId="0520862E" wp14:editId="4BC83BC5">
+                <wp:simplePos x="0" y="0"/>
+                <wp:positionH relativeFrom="column">
+                  <wp:posOffset>4978759</wp:posOffset>
+                </wp:positionH>
+                <wp:positionV relativeFrom="paragraph">
+                  <wp:posOffset>26532</wp:posOffset>
+                </wp:positionV>
+                <wp:extent cx="310101" cy="238125"/>
+                <wp:effectExtent l="0" t="0" r="13970" b="28575"/>
+                <wp:wrapNone/>
+                <wp:docPr id="9" name="Rectángulo 9"/>
+                <wp:cNvGraphicFramePr/>
+                <a:graphic xmlns:a="http://schemas.openxmlformats.org/drawingml/2006/main">
+                  <a:graphicData uri="http://schemas.microsoft.com/office/word/2010/wordprocessingShape">
+                    <wps:wsp>
+                      <wps:cNvSpPr/>
+                      <wps:spPr>
+                        <a:xfrm>
+                          <a:off x="0" y="0"/>
+                          <a:ext cx="310101" cy="238125"/>
+                        </a:xfrm>
+                        <a:prstGeom prst="rect">
+                          <a:avLst/>
+                        </a:prstGeom>
+                        <a:noFill/>
+                        <a:ln w="19050">
+                          <a:solidFill>
+                            <a:srgbClr val="FF0000"/>
+                          </a:solidFill>
+                        </a:ln>
+                      </wps:spPr>
+                      <wps:style>
+                        <a:lnRef idx="2">
+                          <a:schemeClr val="accent1">
+                            <a:shade val="50000"/>
+                          </a:schemeClr>
+                        </a:lnRef>
+                        <a:fillRef idx="1">
+                          <a:schemeClr val="accent1"/>
+                        </a:fillRef>
+                        <a:effectRef idx="0">
+                          <a:schemeClr val="accent1"/>
+                        </a:effectRef>
+                        <a:fontRef idx="minor">
+                          <a:schemeClr val="lt1"/>
+                        </a:fontRef>
+                      </wps:style>
+                      <wps:bodyPr rot="0" spcFirstLastPara="0" vertOverflow="overflow" horzOverflow="overflow" vert="horz" wrap="square" lIns="91440" tIns="45720" rIns="91440" bIns="45720" numCol="1" spcCol="0" rtlCol="0" fromWordArt="0" anchor="ctr" anchorCtr="0" forceAA="0" compatLnSpc="1">
+                        <a:prstTxWarp prst="textNoShape">
+                          <a:avLst/>
+                        </a:prstTxWarp>
+                        <a:noAutofit/>
+                      </wps:bodyPr>
+                    </wps:wsp>
+                  </a:graphicData>
+                </a:graphic>
+                <wp14:sizeRelH relativeFrom="margin">
+                  <wp14:pctWidth>0</wp14:pctWidth>
+                </wp14:sizeRelH>
+              </wp:anchor>
+            </w:drawing>
+          </mc:Choice>
+          <mc:Fallback>
+            <w:pict>
+              <v:rect w14:anchorId="3107A5C1" id="Rectángulo 9" o:spid="_x0000_s1026" style="position:absolute;margin-left:392.05pt;margin-top:2.1pt;width:24.4pt;height:18.75pt;z-index:251671552;visibility:visible;mso-wrap-style:square;mso-width-percent:0;mso-wrap-distance-left:9pt;mso-wrap-distance-top:0;mso-wrap-distance-right:9pt;mso-wrap-distance-bottom:0;mso-position-horizontal:absolute;mso-position-horizontal-relative:text;mso-position-vertical:absolute;mso-position-vertical-relative:text;mso-width-percent:0;mso-width-relative:margin;v-text-anchor:middle" o:gfxdata="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" filled="f" strokecolor="red" strokeweight="1.5pt"/>
+            </w:pict>
+          </mc:Fallback>
+        </mc:AlternateContent>
+      </w:r>
+      <w:r>
+        <w:rPr>
+          <w:i/>
+          <w:noProof/>
+          <w:lang w:eastAsia="es-CO"/>
+        </w:rPr>
+        <mc:AlternateContent>
+          <mc:Choice Requires="wps">
+            <w:drawing>
+              <wp:anchor distT="0" distB="0" distL="114300" distR="114300" simplePos="0" relativeHeight="251669504" behindDoc="0" locked="0" layoutInCell="1" allowOverlap="1" wp14:anchorId="0A3B63C4" wp14:editId="236F0197">
+                <wp:simplePos x="0" y="0"/>
+                <wp:positionH relativeFrom="column">
+                  <wp:posOffset>4517582</wp:posOffset>
+                </wp:positionH>
+                <wp:positionV relativeFrom="paragraph">
+                  <wp:posOffset>26532</wp:posOffset>
+                </wp:positionV>
+                <wp:extent cx="469127" cy="238125"/>
+                <wp:effectExtent l="0" t="0" r="26670" b="28575"/>
+                <wp:wrapNone/>
+                <wp:docPr id="8" name="Rectángulo 8"/>
+                <wp:cNvGraphicFramePr/>
+                <a:graphic xmlns:a="http://schemas.openxmlformats.org/drawingml/2006/main">
+                  <a:graphicData uri="http://schemas.microsoft.com/office/word/2010/wordprocessingShape">
+                    <wps:wsp>
+                      <wps:cNvSpPr/>
+                      <wps:spPr>
+                        <a:xfrm>
+                          <a:off x="0" y="0"/>
+                          <a:ext cx="469127" cy="238125"/>
+                        </a:xfrm>
+                        <a:prstGeom prst="rect">
+                          <a:avLst/>
+                        </a:prstGeom>
+                        <a:noFill/>
+                        <a:ln w="19050">
+                          <a:solidFill>
+                            <a:srgbClr val="FF0000"/>
+                          </a:solidFill>
+                        </a:ln>
+                      </wps:spPr>
+                      <wps:style>
+                        <a:lnRef idx="2">
+                          <a:schemeClr val="accent1">
+                            <a:shade val="50000"/>
+                          </a:schemeClr>
+                        </a:lnRef>
+                        <a:fillRef idx="1">
+                          <a:schemeClr val="accent1"/>
+                        </a:fillRef>
+                        <a:effectRef idx="0">
+                          <a:schemeClr val="accent1"/>
+                        </a:effectRef>
+                        <a:fontRef idx="minor">
+                          <a:schemeClr val="lt1"/>
+                        </a:fontRef>
+                      </wps:style>
+                      <wps:bodyPr rot="0" spcFirstLastPara="0" vertOverflow="overflow" horzOverflow="overflow" vert="horz" wrap="square" lIns="91440" tIns="45720" rIns="91440" bIns="45720" numCol="1" spcCol="0" rtlCol="0" fromWordArt="0" anchor="ctr" anchorCtr="0" forceAA="0" compatLnSpc="1">
+                        <a:prstTxWarp prst="textNoShape">
+                          <a:avLst/>
+                        </a:prstTxWarp>
+                        <a:noAutofit/>
+                      </wps:bodyPr>
+                    </wps:wsp>
+                  </a:graphicData>
+                </a:graphic>
+                <wp14:sizeRelH relativeFrom="margin">
+                  <wp14:pctWidth>0</wp14:pctWidth>
+                </wp14:sizeRelH>
+              </wp:anchor>
+            </w:drawing>
+          </mc:Choice>
+          <mc:Fallback>
+            <w:pict>
+              <v:rect w14:anchorId="58B27FF8" id="Rectángulo 8" o:spid="_x0000_s1026" style="position:absolute;margin-left:355.7pt;margin-top:2.1pt;width:36.95pt;height:18.75pt;z-index:251669504;visibility:visible;mso-wrap-style:square;mso-width-percent:0;mso-wrap-distance-left:9pt;mso-wrap-distance-top:0;mso-wrap-distance-right:9pt;mso-wrap-distance-bottom:0;mso-position-horizontal:absolute;mso-position-horizontal-relative:text;mso-position-vertical:absolute;mso-position-vertical-relative:text;mso-width-percent:0;mso-width-relative:margin;v-text-anchor:middle" o:gfxdata="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" filled="f" strokecolor="red" strokeweight="1.5pt"/>
+            </w:pict>
+          </mc:Fallback>
+        </mc:AlternateContent>
+      </w:r>
+      <w:r>
+        <w:rPr>
+          <w:i/>
+          <w:noProof/>
+          <w:lang w:eastAsia="es-CO"/>
+        </w:rPr>
+        <mc:AlternateContent>
+          <mc:Choice Requires="wps">
+            <w:drawing>
+              <wp:anchor distT="0" distB="0" distL="114300" distR="114300" simplePos="0" relativeHeight="251667456" behindDoc="0" locked="0" layoutInCell="1" allowOverlap="1" wp14:anchorId="54BC17C5" wp14:editId="4EE8D395">
+                <wp:simplePos x="0" y="0"/>
+                <wp:positionH relativeFrom="column">
+                  <wp:posOffset>4326310</wp:posOffset>
+                </wp:positionH>
+                <wp:positionV relativeFrom="paragraph">
+                  <wp:posOffset>26532</wp:posOffset>
+                </wp:positionV>
+                <wp:extent cx="190832" cy="238125"/>
+                <wp:effectExtent l="0" t="0" r="19050" b="28575"/>
+                <wp:wrapNone/>
+                <wp:docPr id="7" name="Rectángulo 7"/>
+                <wp:cNvGraphicFramePr/>
+                <a:graphic xmlns:a="http://schemas.openxmlformats.org/drawingml/2006/main">
+                  <a:graphicData uri="http://schemas.microsoft.com/office/word/2010/wordprocessingShape">
+                    <wps:wsp>
+                      <wps:cNvSpPr/>
+                      <wps:spPr>
+                        <a:xfrm>
+                          <a:off x="0" y="0"/>
+                          <a:ext cx="190832" cy="238125"/>
+                        </a:xfrm>
+                        <a:prstGeom prst="rect">
+                          <a:avLst/>
+                        </a:prstGeom>
+                        <a:noFill/>
+                        <a:ln w="19050">
+                          <a:solidFill>
+                            <a:srgbClr val="FF0000"/>
+                          </a:solidFill>
+                        </a:ln>
+                      </wps:spPr>
+                      <wps:style>
+                        <a:lnRef idx="2">
+                          <a:schemeClr val="accent1">
+                            <a:shade val="50000"/>
+                          </a:schemeClr>
+                        </a:lnRef>
+                        <a:fillRef idx="1">
+                          <a:schemeClr val="accent1"/>
+                        </a:fillRef>
+                        <a:effectRef idx="0">
+                          <a:schemeClr val="accent1"/>
+                        </a:effectRef>
+                        <a:fontRef idx="minor">
+                          <a:schemeClr val="lt1"/>
+                        </a:fontRef>
+                      </wps:style>
+                      <wps:bodyPr rot="0" spcFirstLastPara="0" vertOverflow="overflow" horzOverflow="overflow" vert="horz" wrap="square" lIns="91440" tIns="45720" rIns="91440" bIns="45720" numCol="1" spcCol="0" rtlCol="0" fromWordArt="0" anchor="ctr" anchorCtr="0" forceAA="0" compatLnSpc="1">
+                        <a:prstTxWarp prst="textNoShape">
+                          <a:avLst/>
+                        </a:prstTxWarp>
+                        <a:noAutofit/>
+                      </wps:bodyPr>
+                    </wps:wsp>
+                  </a:graphicData>
+                </a:graphic>
+                <wp14:sizeRelH relativeFrom="margin">
+                  <wp14:pctWidth>0</wp14:pctWidth>
+                </wp14:sizeRelH>
+              </wp:anchor>
+            </w:drawing>
+          </mc:Choice>
+          <mc:Fallback>
+            <w:pict>
+              <v:rect w14:anchorId="3C7FE6B6" id="Rectángulo 7" o:spid="_x0000_s1026" style="position:absolute;margin-left:340.65pt;margin-top:2.1pt;width:15.05pt;height:18.75pt;z-index:251667456;visibility:visible;mso-wrap-style:square;mso-width-percent:0;mso-wrap-distance-left:9pt;mso-wrap-distance-top:0;mso-wrap-distance-right:9pt;mso-wrap-distance-bottom:0;mso-position-horizontal:absolute;mso-position-horizontal-relative:text;mso-position-vertical:absolute;mso-position-vertical-relative:text;mso-width-percent:0;mso-width-relative:margin;v-text-anchor:middle" o:gfxdata="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" filled="f" strokecolor="red" strokeweight="1.5pt"/>
+            </w:pict>
+          </mc:Fallback>
+        </mc:AlternateContent>
+      </w:r>
+      <w:r>
+        <w:rPr>
+          <w:i/>
+          <w:noProof/>
+          <w:lang w:eastAsia="es-CO"/>
+        </w:rPr>
+        <mc:AlternateContent>
+          <mc:Choice Requires="wps">
+            <w:drawing>
+              <wp:anchor distT="0" distB="0" distL="114300" distR="114300" simplePos="0" relativeHeight="251665408" behindDoc="0" locked="0" layoutInCell="1" allowOverlap="1" wp14:anchorId="089D06D5" wp14:editId="0B1BC31E">
+                <wp:simplePos x="0" y="0"/>
+                <wp:positionH relativeFrom="column">
+                  <wp:posOffset>780470</wp:posOffset>
+                </wp:positionH>
+                <wp:positionV relativeFrom="paragraph">
+                  <wp:posOffset>26532</wp:posOffset>
+                </wp:positionV>
+                <wp:extent cx="3546282" cy="238125"/>
+                <wp:effectExtent l="0" t="0" r="16510" b="28575"/>
+                <wp:wrapNone/>
+                <wp:docPr id="6" name="Rectángulo 6"/>
+                <wp:cNvGraphicFramePr/>
+                <a:graphic xmlns:a="http://schemas.openxmlformats.org/drawingml/2006/main">
+                  <a:graphicData uri="http://schemas.microsoft.com/office/word/2010/wordprocessingShape">
+                    <wps:wsp>
+                      <wps:cNvSpPr/>
+                      <wps:spPr>
+                        <a:xfrm>
+                          <a:off x="0" y="0"/>
+                          <a:ext cx="3546282" cy="238125"/>
+                        </a:xfrm>
+                        <a:prstGeom prst="rect">
+                          <a:avLst/>
+                        </a:prstGeom>
+                        <a:noFill/>
+                        <a:ln w="19050">
+                          <a:solidFill>
+                            <a:srgbClr val="FF0000"/>
+                          </a:solidFill>
+                        </a:ln>
+                      </wps:spPr>
+                      <wps:style>
+                        <a:lnRef idx="2">
+                          <a:schemeClr val="accent1">
+                            <a:shade val="50000"/>
+                          </a:schemeClr>
+                        </a:lnRef>
+                        <a:fillRef idx="1">
+                          <a:schemeClr val="accent1"/>
+                        </a:fillRef>
+                        <a:effectRef idx="0">
+                          <a:schemeClr val="accent1"/>
+                        </a:effectRef>
+                        <a:fontRef idx="minor">
+                          <a:schemeClr val="lt1"/>
+                        </a:fontRef>
+                      </wps:style>
+                      <wps:bodyPr rot="0" spcFirstLastPara="0" vertOverflow="overflow" horzOverflow="overflow" vert="horz" wrap="square" lIns="91440" tIns="45720" rIns="91440" bIns="45720" numCol="1" spcCol="0" rtlCol="0" fromWordArt="0" anchor="ctr" anchorCtr="0" forceAA="0" compatLnSpc="1">
+                        <a:prstTxWarp prst="textNoShape">
+                          <a:avLst/>
+                        </a:prstTxWarp>
+                        <a:noAutofit/>
+                      </wps:bodyPr>
+                    </wps:wsp>
+                  </a:graphicData>
+                </a:graphic>
+                <wp14:sizeRelH relativeFrom="margin">
+                  <wp14:pctWidth>0</wp14:pctWidth>
+                </wp14:sizeRelH>
+              </wp:anchor>
+            </w:drawing>
+          </mc:Choice>
+          <mc:Fallback>
+            <w:pict>
+              <v:rect w14:anchorId="1D00EF15" id="Rectángulo 6" o:spid="_x0000_s1026" style="position:absolute;margin-left:61.45pt;margin-top:2.1pt;width:279.25pt;height:18.75pt;z-index:251665408;visibility:visible;mso-wrap-style:square;mso-width-percent:0;mso-wrap-distance-left:9pt;mso-wrap-distance-top:0;mso-wrap-distance-right:9pt;mso-wrap-distance-bottom:0;mso-position-horizontal:absolute;mso-position-horizontal-relative:text;mso-position-vertical:absolute;mso-position-vertical-relative:text;mso-width-percent:0;mso-width-relative:margin;v-text-anchor:middle" o:gfxdata="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" filled="f" strokecolor="red" strokeweight="1.5pt"/>
+            </w:pict>
+          </mc:Fallback>
+        </mc:AlternateContent>
+      </w:r>
+      <w:r>
+        <w:rPr>
+          <w:i/>
+          <w:noProof/>
+          <w:lang w:eastAsia="es-CO"/>
+        </w:rPr>
+        <mc:AlternateContent>
+          <mc:Choice Requires="wps">
+            <w:drawing>
+              <wp:anchor distT="0" distB="0" distL="114300" distR="114300" simplePos="0" relativeHeight="251663360" behindDoc="0" locked="0" layoutInCell="1" allowOverlap="1" wp14:anchorId="74474104" wp14:editId="6C963DEC">
+                <wp:simplePos x="0" y="0"/>
+                <wp:positionH relativeFrom="column">
+                  <wp:posOffset>394335</wp:posOffset>
+                </wp:positionH>
+                <wp:positionV relativeFrom="paragraph">
+                  <wp:posOffset>28906</wp:posOffset>
+                </wp:positionV>
+                <wp:extent cx="381635" cy="238125"/>
+                <wp:effectExtent l="0" t="0" r="18415" b="28575"/>
+                <wp:wrapNone/>
+                <wp:docPr id="5" name="Rectángulo 5"/>
+                <wp:cNvGraphicFramePr/>
+                <a:graphic xmlns:a="http://schemas.openxmlformats.org/drawingml/2006/main">
+                  <a:graphicData uri="http://schemas.microsoft.com/office/word/2010/wordprocessingShape">
+                    <wps:wsp>
+                      <wps:cNvSpPr/>
+                      <wps:spPr>
+                        <a:xfrm>
+                          <a:off x="0" y="0"/>
+                          <a:ext cx="381635" cy="238125"/>
+                        </a:xfrm>
+                        <a:prstGeom prst="rect">
+                          <a:avLst/>
+                        </a:prstGeom>
+                        <a:noFill/>
+                        <a:ln w="19050">
+                          <a:solidFill>
+                            <a:srgbClr val="FF0000"/>
+                          </a:solidFill>
+                        </a:ln>
+                      </wps:spPr>
+                      <wps:style>
+                        <a:lnRef idx="2">
+                          <a:schemeClr val="accent1">
+                            <a:shade val="50000"/>
+                          </a:schemeClr>
+                        </a:lnRef>
+                        <a:fillRef idx="1">
+                          <a:schemeClr val="accent1"/>
+                        </a:fillRef>
+                        <a:effectRef idx="0">
+                          <a:schemeClr val="accent1"/>
+                        </a:effectRef>
+                        <a:fontRef idx="minor">
+                          <a:schemeClr val="lt1"/>
+                        </a:fontRef>
+                      </wps:style>
+                      <wps:bodyPr rot="0" spcFirstLastPara="0" vertOverflow="overflow" horzOverflow="overflow" vert="horz" wrap="square" lIns="91440" tIns="45720" rIns="91440" bIns="45720" numCol="1" spcCol="0" rtlCol="0" fromWordArt="0" anchor="ctr" anchorCtr="0" forceAA="0" compatLnSpc="1">
+                        <a:prstTxWarp prst="textNoShape">
+                          <a:avLst/>
+                        </a:prstTxWarp>
+                        <a:noAutofit/>
+                      </wps:bodyPr>
+                    </wps:wsp>
+                  </a:graphicData>
+                </a:graphic>
+              </wp:anchor>
+            </w:drawing>
+          </mc:Choice>
+          <mc:Fallback>
+            <w:pict>
+              <v:rect w14:anchorId="06FA0307" id="Rectángulo 5" o:spid="_x0000_s1026" style="position:absolute;margin-left:31.05pt;margin-top:2.3pt;width:30.05pt;height:18.75pt;z-index:251663360;visibility:visible;mso-wrap-style:square;mso-wrap-distance-left:9pt;mso-wrap-distance-top:0;mso-wrap-distance-right:9pt;mso-wrap-distance-bottom:0;mso-position-horizontal:absolute;mso-position-horizontal-relative:text;mso-position-vertical:absolute;mso-position-vertical-relative:text;v-text-anchor:middle" o:gfxdata="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" filled="f" strokecolor="red" strokeweight="1.5pt"/>
+            </w:pict>
+          </mc:Fallback>
+        </mc:AlternateContent>
+      </w:r>
+      <w:r>
+        <w:rPr>
+          <w:i/>
+          <w:noProof/>
+          <w:lang w:eastAsia="es-CO"/>
+        </w:rPr>
+        <mc:AlternateContent>
+          <mc:Choice Requires="wps">
+            <w:drawing>
+              <wp:anchor distT="0" distB="0" distL="114300" distR="114300" simplePos="0" relativeHeight="251661312" behindDoc="0" locked="0" layoutInCell="1" allowOverlap="1">
+                <wp:simplePos x="0" y="0"/>
+                <wp:positionH relativeFrom="column">
+                  <wp:posOffset>16179</wp:posOffset>
+                </wp:positionH>
+                <wp:positionV relativeFrom="paragraph">
+                  <wp:posOffset>26035</wp:posOffset>
+                </wp:positionV>
+                <wp:extent cx="381663" cy="238429"/>
+                <wp:effectExtent l="0" t="0" r="18415" b="28575"/>
+                <wp:wrapNone/>
+                <wp:docPr id="4" name="Rectángulo 4"/>
+                <wp:cNvGraphicFramePr/>
+                <a:graphic xmlns:a="http://schemas.openxmlformats.org/drawingml/2006/main">
+                  <a:graphicData uri="http://schemas.microsoft.com/office/word/2010/wordprocessingShape">
+                    <wps:wsp>
+                      <wps:cNvSpPr/>
+                      <wps:spPr>
+                        <a:xfrm>
+                          <a:off x="0" y="0"/>
+                          <a:ext cx="381663" cy="238429"/>
+                        </a:xfrm>
+                        <a:prstGeom prst="rect">
+                          <a:avLst/>
+                        </a:prstGeom>
+                        <a:noFill/>
+                        <a:ln w="19050">
+                          <a:solidFill>
+                            <a:srgbClr val="FF0000"/>
+                          </a:solidFill>
+                        </a:ln>
+                      </wps:spPr>
+                      <wps:style>
+                        <a:lnRef idx="2">
+                          <a:schemeClr val="accent1">
+                            <a:shade val="50000"/>
+                          </a:schemeClr>
+                        </a:lnRef>
+                        <a:fillRef idx="1">
+                          <a:schemeClr val="accent1"/>
+                        </a:fillRef>
+                        <a:effectRef idx="0">
+                          <a:schemeClr val="accent1"/>
+                        </a:effectRef>
+                        <a:fontRef idx="minor">
+                          <a:schemeClr val="lt1"/>
+                        </a:fontRef>
+                      </wps:style>
+                      <wps:bodyPr rot="0" spcFirstLastPara="0" vertOverflow="overflow" horzOverflow="overflow" vert="horz" wrap="square" lIns="91440" tIns="45720" rIns="91440" bIns="45720" numCol="1" spcCol="0" rtlCol="0" fromWordArt="0" anchor="ctr" anchorCtr="0" forceAA="0" compatLnSpc="1">
+                        <a:prstTxWarp prst="textNoShape">
+                          <a:avLst/>
+                        </a:prstTxWarp>
+                        <a:noAutofit/>
+                      </wps:bodyPr>
+                    </wps:wsp>
+                  </a:graphicData>
+                </a:graphic>
+              </wp:anchor>
+            </w:drawing>
+          </mc:Choice>
+          <mc:Fallback>
+            <w:pict>
+              <v:rect w14:anchorId="69E85E71" id="Rectángulo 4" o:spid="_x0000_s1026" style="position:absolute;margin-left:1.25pt;margin-top:2.05pt;width:30.05pt;height:18.75pt;z-index:251661312;visibility:visible;mso-wrap-style:square;mso-wrap-distance-left:9pt;mso-wrap-distance-top:0;mso-wrap-distance-right:9pt;mso-wrap-distance-bottom:0;mso-position-horizontal:absolute;mso-position-horizontal-relative:text;mso-position-vertical:absolute;mso-position-vertical-relative:text;v-text-anchor:middle" o:gfxdata="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" filled="f" strokecolor="red" strokeweight="1.5pt"/>
+            </w:pict>
+          </mc:Fallback>
+        </mc:AlternateContent>
+      </w:r>
+      <w:r>
+        <w:rPr>
+          <w:i/>
+          <w:noProof/>
+          <w:lang w:eastAsia="es-CO"/>
+        </w:rPr>
+        <mc:AlternateContent>
+          <mc:Choice Requires="wps">
+            <w:drawing>
+              <wp:anchor distT="0" distB="0" distL="114300" distR="114300" simplePos="0" relativeHeight="251660288" behindDoc="0" locked="0" layoutInCell="1" allowOverlap="1">
+                <wp:simplePos x="0" y="0"/>
+                <wp:positionH relativeFrom="margin">
+                  <wp:align>right</wp:align>
+                </wp:positionH>
+                <wp:positionV relativeFrom="paragraph">
+                  <wp:posOffset>18581</wp:posOffset>
+                </wp:positionV>
+                <wp:extent cx="5589574" cy="246490"/>
+                <wp:effectExtent l="19050" t="19050" r="11430" b="20320"/>
+                <wp:wrapNone/>
+                <wp:docPr id="3" name="Rectángulo 3"/>
+                <wp:cNvGraphicFramePr/>
+                <a:graphic xmlns:a="http://schemas.openxmlformats.org/drawingml/2006/main">
+                  <a:graphicData uri="http://schemas.microsoft.com/office/word/2010/wordprocessingShape">
+                    <wps:wsp>
+                      <wps:cNvSpPr/>
+                      <wps:spPr>
+                        <a:xfrm>
+                          <a:off x="0" y="0"/>
+                          <a:ext cx="5589574" cy="246490"/>
+                        </a:xfrm>
+                        <a:prstGeom prst="rect">
+                          <a:avLst/>
+                        </a:prstGeom>
+                        <a:noFill/>
+                        <a:ln w="38100">
+                          <a:solidFill>
+                            <a:srgbClr val="FFFF00"/>
+                          </a:solidFill>
+                        </a:ln>
+                      </wps:spPr>
+                      <wps:style>
+                        <a:lnRef idx="2">
+                          <a:schemeClr val="accent1">
+                            <a:shade val="50000"/>
+                          </a:schemeClr>
+                        </a:lnRef>
+                        <a:fillRef idx="1">
+                          <a:schemeClr val="accent1"/>
+                        </a:fillRef>
+                        <a:effectRef idx="0">
+                          <a:schemeClr val="accent1"/>
+                        </a:effectRef>
+                        <a:fontRef idx="minor">
+                          <a:schemeClr val="lt1"/>
+                        </a:fontRef>
+                      </wps:style>
+                      <wps:bodyPr rot="0" spcFirstLastPara="0" vertOverflow="overflow" horzOverflow="overflow" vert="horz" wrap="square" lIns="91440" tIns="45720" rIns="91440" bIns="45720" numCol="1" spcCol="0" rtlCol="0" fromWordArt="0" anchor="ctr" anchorCtr="0" forceAA="0" compatLnSpc="1">
+                        <a:prstTxWarp prst="textNoShape">
+                          <a:avLst/>
+                        </a:prstTxWarp>
+                        <a:noAutofit/>
+                      </wps:bodyPr>
+                    </wps:wsp>
+                  </a:graphicData>
+                </a:graphic>
+              </wp:anchor>
+            </w:drawing>
+          </mc:Choice>
+          <mc:Fallback>
+            <w:pict>
+              <v:rect w14:anchorId="663185F4" id="Rectángulo 3" o:spid="_x0000_s1026" style="position:absolute;margin-left:388.9pt;margin-top:1.45pt;width:440.1pt;height:19.4pt;z-index:251660288;visibility:visible;mso-wrap-style:square;mso-wrap-distance-left:9pt;mso-wrap-distance-top:0;mso-wrap-distance-right:9pt;mso-wrap-distance-bottom:0;mso-position-horizontal:right;mso-position-horizontal-relative:margin;mso-position-vertical:absolute;mso-position-vertical-relative:text;v-text-anchor:middle" o:gfxdata="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" filled="f" strokecolor="yellow" strokeweight="3pt">
+                <w10:wrap anchorx="margin"/>
+              </v:rect>
+            </w:pict>
+          </mc:Fallback>
+        </mc:AlternateContent>
+      </w:r>
+      <w:r>
+        <w:rPr>
+          <w:i/>
+          <w:noProof/>
+          <w:lang w:eastAsia="es-CO"/>
+        </w:rPr>
+        <w:drawing>
+          <wp:inline distT="0" distB="0" distL="0" distR="0">
+            <wp:extent cx="5605780" cy="2258060"/>
+            <wp:effectExtent l="0" t="0" r="0" b="8890"/>
+            <wp:docPr id="1" name="Imagen 1"/>
+            <wp:cNvGraphicFramePr>
+              <a:graphicFrameLocks xmlns:a="http://schemas.openxmlformats.org/drawingml/2006/main" noChangeAspect="1"/>
+            </wp:cNvGraphicFramePr>
+            <a:graphic xmlns:a="http://schemas.openxmlformats.org/drawingml/2006/main">
+              <a:graphicData uri="http://schemas.openxmlformats.org/drawingml/2006/picture">
+                <pic:pic xmlns:pic="http://schemas.openxmlformats.org/drawingml/2006/picture">
+                  <pic:nvPicPr>
+                    <pic:cNvPr id="0" name="Picture 1"/>
+                    <pic:cNvPicPr>
+                      <a:picLocks noChangeAspect="1" noChangeArrowheads="1"/>
+                    </pic:cNvPicPr>
+                  </pic:nvPicPr>
+                  <pic:blipFill>
+                    <a:blip r:embed="rId5" cstate="print">
+                      <a:extLst>
+                        <a:ext uri="{28A0092B-C50C-407E-A947-70E740481C1C}">
+                          <a14:useLocalDpi xmlns:a14="http://schemas.microsoft.com/office/drawing/2010/main" val="0"/>
+                        </a:ext>
+                      </a:extLst>
+                    </a:blip>
+                    <a:srcRect/>
+                    <a:stretch>
+                      <a:fillRect/>
+                    </a:stretch>
+                  </pic:blipFill>
+                  <pic:spPr bwMode="auto">
+                    <a:xfrm>
+                      <a:off x="0" y="0"/>
+                      <a:ext cx="5605780" cy="2258060"/>
+                    </a:xfrm>
+                    <a:prstGeom prst="rect">
+                      <a:avLst/>
+                    </a:prstGeom>
+                    <a:noFill/>
+                    <a:ln>
+                      <a:noFill/>
+                    </a:ln>
+                  </pic:spPr>
+                </pic:pic>
+              </a:graphicData>
+            </a:graphic>
+          </wp:inline>
+        </w:drawing>
+      </w:r>
+    </w:p>
+    <w:p>
+      <w:pPr>
+        <w:pStyle w:val="Prrafodelista"/>
+        <w:numPr>
+          <w:ilvl w:val="0"/>
+          <w:numId w:val="4"/>
+        </w:numPr>
+        <w:spacing w:after="0" w:line="240" w:lineRule="auto"/>
+        <w:jc w:val="both"/>
+        <w:rPr>
+          <w:i/>
+        </w:rPr>
+      </w:pPr>
+      <w:r>
+        <w:rPr>
+          <w:i/>
+        </w:rPr>
+        <w:t>Se tiene un contenedor principal demarcado en el recuadro azul</w:t>
+      </w:r>
+      <w:r>
+        <w:rPr>
+          <w:i/>
+        </w:rPr>
+        <w:t>.</w:t>
+      </w:r>
+    </w:p>
+    <w:p>
+      <w:pPr>
+        <w:pStyle w:val="Prrafodelista"/>
+        <w:numPr>
+          <w:ilvl w:val="0"/>
+          <w:numId w:val="4"/>
+        </w:numPr>
+        <w:spacing w:after="0" w:line="240" w:lineRule="auto"/>
+        <w:jc w:val="both"/>
+        <w:rPr>
+          <w:i/>
+        </w:rPr>
+      </w:pPr>
+      <w:r>
+        <w:rPr>
+          <w:i/>
+        </w:rPr>
+        <w:t>Ahora tenemos una cabecera/</w:t>
+      </w:r>
+      <w:proofErr w:type="spellStart"/>
+      <w:r>
+        <w:rPr>
+          <w:i/>
+        </w:rPr>
+        <w:t>header</w:t>
+      </w:r>
+      <w:proofErr w:type="spellEnd"/>
+      <w:r>
+        <w:rPr>
+          <w:i/>
+        </w:rPr>
+        <w:t>, que está dentro del recuadro amarillo</w:t>
+      </w:r>
+    </w:p>
+    <w:p>
+      <w:pPr>
+        <w:pStyle w:val="Prrafodelista"/>
+        <w:numPr>
+          <w:ilvl w:val="0"/>
+          <w:numId w:val="4"/>
+        </w:numPr>
+        <w:spacing w:after="0" w:line="240" w:lineRule="auto"/>
+        <w:jc w:val="both"/>
+        <w:rPr>
+          <w:i/>
+        </w:rPr>
+      </w:pPr>
+      <w:r>
+        <w:rPr>
+          <w:i/>
+        </w:rPr>
+        <w:t xml:space="preserve">Dentro del </w:t>
+      </w:r>
+      <w:proofErr w:type="spellStart"/>
+      <w:r>
+        <w:rPr>
+          <w:i/>
+        </w:rPr>
+        <w:t>header</w:t>
+      </w:r>
+      <w:proofErr w:type="spellEnd"/>
+      <w:r>
+        <w:rPr>
+          <w:i/>
+        </w:rPr>
+        <w:t>, se encuentra un recuadro para (todos estarán divididos por recuadros rojos):</w:t>
+      </w:r>
+    </w:p>
+    <w:p>
+      <w:pPr>
+        <w:pStyle w:val="Prrafodelista"/>
+        <w:numPr>
+          <w:ilvl w:val="1"/>
+          <w:numId w:val="4"/>
+        </w:numPr>
+        <w:spacing w:after="0" w:line="240" w:lineRule="auto"/>
+        <w:jc w:val="both"/>
+        <w:rPr>
+          <w:i/>
+        </w:rPr>
+      </w:pPr>
+      <w:r>
+        <w:rPr>
+          <w:i/>
+        </w:rPr>
+        <w:t>El logo</w:t>
+      </w:r>
+    </w:p>
+    <w:p>
+      <w:pPr>
+        <w:pStyle w:val="Prrafodelista"/>
+        <w:numPr>
+          <w:ilvl w:val="1"/>
+          <w:numId w:val="4"/>
+        </w:numPr>
+        <w:spacing w:after="0" w:line="240" w:lineRule="auto"/>
+        <w:jc w:val="both"/>
+        <w:rPr>
+          <w:i/>
+        </w:rPr>
+      </w:pPr>
+      <w:r>
+        <w:rPr>
+          <w:i/>
+        </w:rPr>
+        <w:t>La ubicación desde donde se está comprando</w:t>
+      </w:r>
+    </w:p>
+    <w:p>
+      <w:pPr>
+        <w:pStyle w:val="Prrafodelista"/>
+        <w:numPr>
+          <w:ilvl w:val="1"/>
+          <w:numId w:val="4"/>
+        </w:numPr>
+        <w:spacing w:after="0" w:line="240" w:lineRule="auto"/>
+        <w:jc w:val="both"/>
+        <w:rPr>
+          <w:i/>
+        </w:rPr>
+      </w:pPr>
+      <w:r>
+        <w:rPr>
+          <w:i/>
+        </w:rPr>
+        <w:t>Una Barra de búsqueda</w:t>
+      </w:r>
+    </w:p>
+    <w:p>
+      <w:pPr>
+        <w:pStyle w:val="Prrafodelista"/>
+        <w:numPr>
+          <w:ilvl w:val="1"/>
+          <w:numId w:val="4"/>
+        </w:numPr>
+        <w:spacing w:after="0" w:line="240" w:lineRule="auto"/>
+        <w:jc w:val="both"/>
+        <w:rPr>
+          <w:i/>
+        </w:rPr>
+      </w:pPr>
+      <w:r>
+        <w:rPr>
+          <w:i/>
+        </w:rPr>
+        <w:t>El Selector de Idioma</w:t>
+      </w:r>
+    </w:p>
+    <w:p>
+      <w:pPr>
+        <w:pStyle w:val="Prrafodelista"/>
+        <w:numPr>
+          <w:ilvl w:val="1"/>
+          <w:numId w:val="4"/>
+        </w:numPr>
+        <w:spacing w:after="0" w:line="240" w:lineRule="auto"/>
+        <w:jc w:val="both"/>
+        <w:rPr>
+          <w:i/>
+        </w:rPr>
+      </w:pPr>
+      <w:r>
+        <w:rPr>
+          <w:i/>
+        </w:rPr>
+        <w:t>La Información de la Cuenta</w:t>
+      </w:r>
+    </w:p>
+    <w:p>
+      <w:pPr>
+        <w:pStyle w:val="Prrafodelista"/>
+        <w:numPr>
+          <w:ilvl w:val="1"/>
+          <w:numId w:val="4"/>
+        </w:numPr>
+        <w:spacing w:after="0" w:line="240" w:lineRule="auto"/>
+        <w:jc w:val="both"/>
+        <w:rPr>
+          <w:i/>
+        </w:rPr>
+      </w:pPr>
+      <w:r>
+        <w:rPr>
+          <w:i/>
+        </w:rPr>
+        <w:t>La información de devoluciones y ordenes</w:t>
+      </w:r>
+    </w:p>
+    <w:p>
+      <w:pPr>
+        <w:pStyle w:val="Prrafodelista"/>
+        <w:numPr>
+          <w:ilvl w:val="1"/>
+          <w:numId w:val="4"/>
+        </w:numPr>
+        <w:spacing w:after="0" w:line="240" w:lineRule="auto"/>
+        <w:jc w:val="both"/>
+        <w:rPr>
+          <w:i/>
+        </w:rPr>
+      </w:pPr>
+      <w:r>
+        <w:rPr>
+          <w:i/>
+        </w:rPr>
+        <w:t>Y por último el carrito de compras</w:t>
+      </w:r>
+    </w:p>
+    <w:p>
+      <w:pPr>
+        <w:pStyle w:val="Prrafodelista"/>
+        <w:numPr>
+          <w:ilvl w:val="0"/>
+          <w:numId w:val="3"/>
+        </w:numPr>
+        <w:spacing w:after="0" w:line="240" w:lineRule="auto"/>
+        <w:jc w:val="both"/>
+      </w:pPr>
+      <w:r>
+        <w:t xml:space="preserve">Para poder implementar los componentes de estilo, es necesario hacer la instalación de dicha librería para lo cual utilizaremos el comando &gt; </w:t>
+      </w:r>
+      <w:proofErr w:type="spellStart"/>
+      <w:r>
+        <w:rPr>
+          <w:i/>
+          <w:color w:val="FF0000"/>
+        </w:rPr>
+        <w:t>npm</w:t>
+      </w:r>
+      <w:proofErr w:type="spellEnd"/>
+      <w:r>
+        <w:rPr>
+          <w:i/>
+          <w:color w:val="FF0000"/>
+        </w:rPr>
+        <w:t xml:space="preserve"> </w:t>
+      </w:r>
+      <w:proofErr w:type="spellStart"/>
+      <w:r>
+        <w:rPr>
+          <w:i/>
+          <w:color w:val="FF0000"/>
+        </w:rPr>
+        <w:t>install</w:t>
+      </w:r>
+      <w:proofErr w:type="spellEnd"/>
+      <w:r>
+        <w:rPr>
+          <w:i/>
+          <w:color w:val="FF0000"/>
+        </w:rPr>
+        <w:t xml:space="preserve"> </w:t>
+      </w:r>
+      <w:proofErr w:type="spellStart"/>
+      <w:r>
+        <w:rPr>
+          <w:i/>
+          <w:color w:val="FF0000"/>
+        </w:rPr>
+        <w:t>styled-components</w:t>
+      </w:r>
+      <w:proofErr w:type="spellEnd"/>
+    </w:p>
+    <w:p>
+      <w:pPr>
+        <w:pStyle w:val="Prrafodelista"/>
+        <w:spacing w:after="0" w:line="240" w:lineRule="auto"/>
+        <w:jc w:val="both"/>
+      </w:pPr>
+      <w:r>
+        <w:t xml:space="preserve">. </w:t>
+      </w:r>
+      <w:r>
+        <w:rPr>
+          <w:i/>
+          <w:u w:val="single"/>
+        </w:rPr>
+        <w:t xml:space="preserve">Para entender la diferencia entre hacer uso directo del archivo CSS y los </w:t>
+      </w:r>
+      <w:proofErr w:type="spellStart"/>
+      <w:r>
+        <w:rPr>
+          <w:i/>
+          <w:u w:val="single"/>
+        </w:rPr>
+        <w:t>styled-components</w:t>
+      </w:r>
+      <w:proofErr w:type="spellEnd"/>
+      <w:r>
+        <w:rPr>
+          <w:i/>
+          <w:u w:val="single"/>
+        </w:rPr>
+        <w:t>, es que únicamente que los estilos se darán directamente desde archivos JS.</w:t>
+      </w:r>
+    </w:p>
+    <w:p>
+      <w:pPr>
+        <w:pStyle w:val="Prrafodelista"/>
+        <w:numPr>
+          <w:ilvl w:val="0"/>
+          <w:numId w:val="3"/>
+        </w:numPr>
+        <w:spacing w:after="0" w:line="240" w:lineRule="auto"/>
+        <w:jc w:val="both"/>
+      </w:pPr>
+      <w:r>
+        <w:t>Una vez instalado la librería, deberemos hacer uso de esta importándola en el archivo Header.js, que es el componente donde queremos ubicar todo el diseño de la cabecera, para importar dicha librería, debemos agregar el siguiente comando</w:t>
+      </w:r>
+      <w:r>
+        <w:t>&gt;</w:t>
+      </w:r>
+      <w:r>
+        <w:t xml:space="preserve"> </w:t>
+      </w:r>
+      <w:proofErr w:type="spellStart"/>
+      <w:r>
+        <w:rPr>
+          <w:i/>
+          <w:color w:val="FF0000"/>
+        </w:rPr>
+        <w:t>import</w:t>
+      </w:r>
+      <w:proofErr w:type="spellEnd"/>
+      <w:r>
+        <w:rPr>
+          <w:i/>
+          <w:color w:val="FF0000"/>
+        </w:rPr>
+        <w:t xml:space="preserve"> </w:t>
+      </w:r>
+      <w:proofErr w:type="spellStart"/>
+      <w:r>
+        <w:rPr>
+          <w:i/>
+          <w:color w:val="FF0000"/>
+        </w:rPr>
+        <w:t>styled</w:t>
+      </w:r>
+      <w:proofErr w:type="spellEnd"/>
+      <w:r>
+        <w:rPr>
+          <w:i/>
+          <w:color w:val="FF0000"/>
+        </w:rPr>
+        <w:t xml:space="preserve"> </w:t>
+      </w:r>
+      <w:proofErr w:type="spellStart"/>
+      <w:r>
+        <w:rPr>
+          <w:i/>
+          <w:color w:val="FF0000"/>
+        </w:rPr>
+        <w:t>from</w:t>
+      </w:r>
+      <w:proofErr w:type="spellEnd"/>
+      <w:r>
+        <w:rPr>
+          <w:i/>
+          <w:color w:val="FF0000"/>
+        </w:rPr>
+        <w:t xml:space="preserve"> ‘</w:t>
+      </w:r>
+      <w:proofErr w:type="spellStart"/>
+      <w:r>
+        <w:rPr>
+          <w:i/>
+          <w:color w:val="FF0000"/>
+        </w:rPr>
+        <w:t>styled-components</w:t>
+      </w:r>
+      <w:proofErr w:type="spellEnd"/>
+      <w:r>
+        <w:rPr>
+          <w:i/>
+          <w:color w:val="FF0000"/>
+        </w:rPr>
+        <w:t>’</w:t>
+      </w:r>
+      <w:r>
+        <w:rPr>
+          <w:i/>
+          <w:color w:val="FF0000"/>
+        </w:rPr>
+        <w:t>.</w:t>
+      </w:r>
+    </w:p>
+    <w:p>
+      <w:pPr>
+        <w:pStyle w:val="Prrafodelista"/>
+        <w:numPr>
+          <w:ilvl w:val="0"/>
+          <w:numId w:val="3"/>
+        </w:numPr>
+        <w:spacing w:after="0" w:line="240" w:lineRule="auto"/>
+        <w:jc w:val="both"/>
       </w:pPr>
       <w:bookmarkStart w:id="0" w:name="_GoBack"/>
       <w:bookmarkEnd w:id="0"/>
@@ -1636,6 +3120,232 @@
 <file path=word/numbering.xml><?xml version="1.0" encoding="utf-8"?>
 <w:numbering xmlns:wpc="http://schemas.microsoft.com/office/word/2010/wordprocessingCanvas" xmlns:mc="http://schemas.openxmlformats.org/markup-compatibility/2006" xmlns:o="urn:schemas-microsoft-com:office:office" xmlns:r="http://schemas.openxmlformats.org/officeDocument/2006/relationships" xmlns:m="http://schemas.openxmlformats.org/officeDocument/2006/math" xmlns:v="urn:schemas-microsoft-com:vml" xmlns:wp14="http://schemas.microsoft.com/office/word/2010/wordprocessingDrawing" xmlns:wp="http://schemas.openxmlformats.org/drawingml/2006/wordprocessingDrawing" xmlns:w10="urn:schemas-microsoft-com:office:word" xmlns:w="http://schemas.openxmlformats.org/wordprocessingml/2006/main" xmlns:w14="http://schemas.microsoft.com/office/word/2010/wordml" xmlns:w15="http://schemas.microsoft.com/office/word/2012/wordml" xmlns:wpg="http://schemas.microsoft.com/office/word/2010/wordprocessingGroup" xmlns:wpi="http://schemas.microsoft.com/office/word/2010/wordprocessingInk" xmlns:wne="http://schemas.microsoft.com/office/word/2006/wordml" xmlns:wps="http://schemas.microsoft.com/office/word/2010/wordprocessingShape" mc:Ignorable="w14 w15 wp14">
   <w:abstractNum w:abstractNumId="0" w15:restartNumberingAfterBreak="0">
+    <w:nsid w:val="167D698F"/>
+    <w:multiLevelType w:val="hybridMultilevel"/>
+    <w:tmpl w:val="732253D4"/>
+    <w:lvl w:ilvl="0" w:tplc="25E2D7B2">
+      <w:start w:val="1"/>
+      <w:numFmt w:val="bullet"/>
+      <w:lvlText w:val="-"/>
+      <w:lvlJc w:val="left"/>
+      <w:pPr>
+        <w:ind w:left="1065" w:hanging="360"/>
+      </w:pPr>
+      <w:rPr>
+        <w:rFonts w:ascii="Calibri" w:eastAsiaTheme="minorHAnsi" w:hAnsi="Calibri" w:cs="Calibri" w:hint="default"/>
+      </w:rPr>
+    </w:lvl>
+    <w:lvl w:ilvl="1" w:tplc="240A0003">
+      <w:start w:val="1"/>
+      <w:numFmt w:val="bullet"/>
+      <w:lvlText w:val="o"/>
+      <w:lvlJc w:val="left"/>
+      <w:pPr>
+        <w:ind w:left="1785" w:hanging="360"/>
+      </w:pPr>
+      <w:rPr>
+        <w:rFonts w:ascii="Courier New" w:hAnsi="Courier New" w:cs="Courier New" w:hint="default"/>
+      </w:rPr>
+    </w:lvl>
+    <w:lvl w:ilvl="2" w:tplc="240A0005" w:tentative="1">
+      <w:start w:val="1"/>
+      <w:numFmt w:val="bullet"/>
+      <w:lvlText w:val=""/>
+      <w:lvlJc w:val="left"/>
+      <w:pPr>
+        <w:ind w:left="2505" w:hanging="360"/>
+      </w:pPr>
+      <w:rPr>
+        <w:rFonts w:ascii="Wingdings" w:hAnsi="Wingdings" w:hint="default"/>
+      </w:rPr>
+    </w:lvl>
+    <w:lvl w:ilvl="3" w:tplc="240A0001" w:tentative="1">
+      <w:start w:val="1"/>
+      <w:numFmt w:val="bullet"/>
+      <w:lvlText w:val=""/>
+      <w:lvlJc w:val="left"/>
+      <w:pPr>
+        <w:ind w:left="3225" w:hanging="360"/>
+      </w:pPr>
+      <w:rPr>
+        <w:rFonts w:ascii="Symbol" w:hAnsi="Symbol" w:hint="default"/>
+      </w:rPr>
+    </w:lvl>
+    <w:lvl w:ilvl="4" w:tplc="240A0003" w:tentative="1">
+      <w:start w:val="1"/>
+      <w:numFmt w:val="bullet"/>
+      <w:lvlText w:val="o"/>
+      <w:lvlJc w:val="left"/>
+      <w:pPr>
+        <w:ind w:left="3945" w:hanging="360"/>
+      </w:pPr>
+      <w:rPr>
+        <w:rFonts w:ascii="Courier New" w:hAnsi="Courier New" w:cs="Courier New" w:hint="default"/>
+      </w:rPr>
+    </w:lvl>
+    <w:lvl w:ilvl="5" w:tplc="240A0005" w:tentative="1">
+      <w:start w:val="1"/>
+      <w:numFmt w:val="bullet"/>
+      <w:lvlText w:val=""/>
+      <w:lvlJc w:val="left"/>
+      <w:pPr>
+        <w:ind w:left="4665" w:hanging="360"/>
+      </w:pPr>
+      <w:rPr>
+        <w:rFonts w:ascii="Wingdings" w:hAnsi="Wingdings" w:hint="default"/>
+      </w:rPr>
+    </w:lvl>
+    <w:lvl w:ilvl="6" w:tplc="240A0001" w:tentative="1">
+      <w:start w:val="1"/>
+      <w:numFmt w:val="bullet"/>
+      <w:lvlText w:val=""/>
+      <w:lvlJc w:val="left"/>
+      <w:pPr>
+        <w:ind w:left="5385" w:hanging="360"/>
+      </w:pPr>
+      <w:rPr>
+        <w:rFonts w:ascii="Symbol" w:hAnsi="Symbol" w:hint="default"/>
+      </w:rPr>
+    </w:lvl>
+    <w:lvl w:ilvl="7" w:tplc="240A0003" w:tentative="1">
+      <w:start w:val="1"/>
+      <w:numFmt w:val="bullet"/>
+      <w:lvlText w:val="o"/>
+      <w:lvlJc w:val="left"/>
+      <w:pPr>
+        <w:ind w:left="6105" w:hanging="360"/>
+      </w:pPr>
+      <w:rPr>
+        <w:rFonts w:ascii="Courier New" w:hAnsi="Courier New" w:cs="Courier New" w:hint="default"/>
+      </w:rPr>
+    </w:lvl>
+    <w:lvl w:ilvl="8" w:tplc="240A0005" w:tentative="1">
+      <w:start w:val="1"/>
+      <w:numFmt w:val="bullet"/>
+      <w:lvlText w:val=""/>
+      <w:lvlJc w:val="left"/>
+      <w:pPr>
+        <w:ind w:left="6825" w:hanging="360"/>
+      </w:pPr>
+      <w:rPr>
+        <w:rFonts w:ascii="Wingdings" w:hAnsi="Wingdings" w:hint="default"/>
+      </w:rPr>
+    </w:lvl>
+  </w:abstractNum>
+  <w:abstractNum w:abstractNumId="1" w15:restartNumberingAfterBreak="0">
+    <w:nsid w:val="328F4841"/>
+    <w:multiLevelType w:val="hybridMultilevel"/>
+    <w:tmpl w:val="746A9D24"/>
+    <w:lvl w:ilvl="0" w:tplc="240A0001">
+      <w:start w:val="1"/>
+      <w:numFmt w:val="bullet"/>
+      <w:lvlText w:val=""/>
+      <w:lvlJc w:val="left"/>
+      <w:pPr>
+        <w:ind w:left="720" w:hanging="360"/>
+      </w:pPr>
+      <w:rPr>
+        <w:rFonts w:ascii="Symbol" w:hAnsi="Symbol" w:hint="default"/>
+      </w:rPr>
+    </w:lvl>
+    <w:lvl w:ilvl="1" w:tplc="240A0003">
+      <w:start w:val="1"/>
+      <w:numFmt w:val="bullet"/>
+      <w:lvlText w:val="o"/>
+      <w:lvlJc w:val="left"/>
+      <w:pPr>
+        <w:ind w:left="1440" w:hanging="360"/>
+      </w:pPr>
+      <w:rPr>
+        <w:rFonts w:ascii="Courier New" w:hAnsi="Courier New" w:cs="Courier New" w:hint="default"/>
+      </w:rPr>
+    </w:lvl>
+    <w:lvl w:ilvl="2" w:tplc="240A0005" w:tentative="1">
+      <w:start w:val="1"/>
+      <w:numFmt w:val="bullet"/>
+      <w:lvlText w:val=""/>
+      <w:lvlJc w:val="left"/>
+      <w:pPr>
+        <w:ind w:left="2160" w:hanging="360"/>
+      </w:pPr>
+      <w:rPr>
+        <w:rFonts w:ascii="Wingdings" w:hAnsi="Wingdings" w:hint="default"/>
+      </w:rPr>
+    </w:lvl>
+    <w:lvl w:ilvl="3" w:tplc="240A0001" w:tentative="1">
+      <w:start w:val="1"/>
+      <w:numFmt w:val="bullet"/>
+      <w:lvlText w:val=""/>
+      <w:lvlJc w:val="left"/>
+      <w:pPr>
+        <w:ind w:left="2880" w:hanging="360"/>
+      </w:pPr>
+      <w:rPr>
+        <w:rFonts w:ascii="Symbol" w:hAnsi="Symbol" w:hint="default"/>
+      </w:rPr>
+    </w:lvl>
+    <w:lvl w:ilvl="4" w:tplc="240A0003" w:tentative="1">
+      <w:start w:val="1"/>
+      <w:numFmt w:val="bullet"/>
+      <w:lvlText w:val="o"/>
+      <w:lvlJc w:val="left"/>
+      <w:pPr>
+        <w:ind w:left="3600" w:hanging="360"/>
+      </w:pPr>
+      <w:rPr>
+        <w:rFonts w:ascii="Courier New" w:hAnsi="Courier New" w:cs="Courier New" w:hint="default"/>
+      </w:rPr>
+    </w:lvl>
+    <w:lvl w:ilvl="5" w:tplc="240A0005" w:tentative="1">
+      <w:start w:val="1"/>
+      <w:numFmt w:val="bullet"/>
+      <w:lvlText w:val=""/>
+      <w:lvlJc w:val="left"/>
+      <w:pPr>
+        <w:ind w:left="4320" w:hanging="360"/>
+      </w:pPr>
+      <w:rPr>
+        <w:rFonts w:ascii="Wingdings" w:hAnsi="Wingdings" w:hint="default"/>
+      </w:rPr>
+    </w:lvl>
+    <w:lvl w:ilvl="6" w:tplc="240A0001" w:tentative="1">
+      <w:start w:val="1"/>
+      <w:numFmt w:val="bullet"/>
+      <w:lvlText w:val=""/>
+      <w:lvlJc w:val="left"/>
+      <w:pPr>
+        <w:ind w:left="5040" w:hanging="360"/>
+      </w:pPr>
+      <w:rPr>
+        <w:rFonts w:ascii="Symbol" w:hAnsi="Symbol" w:hint="default"/>
+      </w:rPr>
+    </w:lvl>
+    <w:lvl w:ilvl="7" w:tplc="240A0003" w:tentative="1">
+      <w:start w:val="1"/>
+      <w:numFmt w:val="bullet"/>
+      <w:lvlText w:val="o"/>
+      <w:lvlJc w:val="left"/>
+      <w:pPr>
+        <w:ind w:left="5760" w:hanging="360"/>
+      </w:pPr>
+      <w:rPr>
+        <w:rFonts w:ascii="Courier New" w:hAnsi="Courier New" w:cs="Courier New" w:hint="default"/>
+      </w:rPr>
+    </w:lvl>
+    <w:lvl w:ilvl="8" w:tplc="240A0005" w:tentative="1">
+      <w:start w:val="1"/>
+      <w:numFmt w:val="bullet"/>
+      <w:lvlText w:val=""/>
+      <w:lvlJc w:val="left"/>
+      <w:pPr>
+        <w:ind w:left="6480" w:hanging="360"/>
+      </w:pPr>
+      <w:rPr>
+        <w:rFonts w:ascii="Wingdings" w:hAnsi="Wingdings" w:hint="default"/>
+      </w:rPr>
+    </w:lvl>
+  </w:abstractNum>
+  <w:abstractNum w:abstractNumId="2" w15:restartNumberingAfterBreak="0">
     <w:nsid w:val="6170562B"/>
     <w:multiLevelType w:val="hybridMultilevel"/>
     <w:tmpl w:val="5BF2C47A"/>
@@ -1728,7 +3438,7 @@
       </w:pPr>
     </w:lvl>
   </w:abstractNum>
-  <w:abstractNum w:abstractNumId="1" w15:restartNumberingAfterBreak="0">
+  <w:abstractNum w:abstractNumId="3" w15:restartNumberingAfterBreak="0">
     <w:nsid w:val="741C17F9"/>
     <w:multiLevelType w:val="hybridMultilevel"/>
     <w:tmpl w:val="307C7610"/>
@@ -1822,9 +3532,15 @@
     </w:lvl>
   </w:abstractNum>
   <w:num w:numId="1">
+    <w:abstractNumId w:val="3"/>
+  </w:num>
+  <w:num w:numId="2">
+    <w:abstractNumId w:val="2"/>
+  </w:num>
+  <w:num w:numId="3">
     <w:abstractNumId w:val="1"/>
   </w:num>
-  <w:num w:numId="2">
+  <w:num w:numId="4">
     <w:abstractNumId w:val="0"/>
   </w:num>
 </w:numbering>

</xml_diff>

<commit_message>
cargue de nuevos archivos
</commit_message>
<xml_diff>
--- a/PROYECTO DE CLON AMAZON EN REACT JS.docx
+++ b/PROYECTO DE CLON AMAZON EN REACT JS.docx
@@ -10,6 +10,8 @@
           <w:b/>
         </w:rPr>
       </w:pPr>
+      <w:bookmarkStart w:id="0" w:name="_GoBack"/>
+      <w:bookmarkEnd w:id="0"/>
       <w:r>
         <w:rPr>
           <w:b/>
@@ -33,15 +35,7 @@
         <w:jc w:val="both"/>
       </w:pPr>
       <w:r>
-        <w:t xml:space="preserve">Crear el repositorio en </w:t>
-      </w:r>
-      <w:proofErr w:type="spellStart"/>
-      <w:r>
-        <w:t>GitHub</w:t>
-      </w:r>
-      <w:proofErr w:type="spellEnd"/>
-      <w:r>
-        <w:t xml:space="preserve"> y luego clonarlo en el PC para poder administrar el código y sus actualizaciones.</w:t>
+        <w:t>Crear el repositorio en GitHub y luego clonarlo en el PC para poder administrar el código y sus actualizaciones.</w:t>
       </w:r>
     </w:p>
     <w:p>
@@ -1981,7 +1975,7 @@
           </mc:Choice>
           <mc:Fallback>
             <w:pict>
-              <v:rect w14:anchorId="11769050" id="Rectángulo 2" o:spid="_x0000_s1026" style="position:absolute;margin-left:.7pt;margin-top:13pt;width:440.75pt;height:179.05pt;z-index:251659264;visibility:visible;mso-wrap-style:square;mso-wrap-distance-left:9pt;mso-wrap-distance-top:0;mso-wrap-distance-right:9pt;mso-wrap-distance-bottom:0;mso-position-horizontal:absolute;mso-position-horizontal-relative:text;mso-position-vertical:absolute;mso-position-vertical-relative:text;v-text-anchor:middle" o:gfxdata="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" filled="f" strokecolor="#00b0f0" strokeweight="4.5pt"/>
+              <v:rect w14:anchorId="50EC0A8C" id="Rectángulo 2" o:spid="_x0000_s1026" style="position:absolute;margin-left:.7pt;margin-top:13pt;width:440.75pt;height:179.05pt;z-index:251659264;visibility:visible;mso-wrap-style:square;mso-wrap-distance-left:9pt;mso-wrap-distance-top:0;mso-wrap-distance-right:9pt;mso-wrap-distance-bottom:0;mso-position-horizontal:absolute;mso-position-horizontal-relative:text;mso-position-vertical:absolute;mso-position-vertical-relative:text;v-text-anchor:middle" o:gfxdata="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" filled="f" strokecolor="#00b0f0" strokeweight="4.5pt"/>
             </w:pict>
           </mc:Fallback>
         </mc:AlternateContent>
@@ -2074,7 +2068,7 @@
           </mc:Choice>
           <mc:Fallback>
             <w:pict>
-              <v:rect w14:anchorId="5D7C9A23" id="Rectángulo 10" o:spid="_x0000_s1026" style="position:absolute;margin-left:416.25pt;margin-top:2pt;width:24.4pt;height:18.75pt;z-index:251673600;visibility:visible;mso-wrap-style:square;mso-width-percent:0;mso-wrap-distance-left:9pt;mso-wrap-distance-top:0;mso-wrap-distance-right:9pt;mso-wrap-distance-bottom:0;mso-position-horizontal:absolute;mso-position-horizontal-relative:text;mso-position-vertical:absolute;mso-position-vertical-relative:text;mso-width-percent:0;mso-width-relative:margin;v-text-anchor:middle" o:gfxdata="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" filled="f" strokecolor="red" strokeweight="1.5pt"/>
+              <v:rect w14:anchorId="554312FB" id="Rectángulo 10" o:spid="_x0000_s1026" style="position:absolute;margin-left:416.25pt;margin-top:2pt;width:24.4pt;height:18.75pt;z-index:251673600;visibility:visible;mso-wrap-style:square;mso-width-percent:0;mso-wrap-distance-left:9pt;mso-wrap-distance-top:0;mso-wrap-distance-right:9pt;mso-wrap-distance-bottom:0;mso-position-horizontal:absolute;mso-position-horizontal-relative:text;mso-position-vertical:absolute;mso-position-vertical-relative:text;mso-width-percent:0;mso-width-relative:margin;v-text-anchor:middle" o:gfxdata="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" filled="f" strokecolor="red" strokeweight="1.5pt"/>
             </w:pict>
           </mc:Fallback>
         </mc:AlternateContent>
@@ -2153,7 +2147,7 @@
           </mc:Choice>
           <mc:Fallback>
             <w:pict>
-              <v:rect w14:anchorId="3107A5C1" id="Rectángulo 9" o:spid="_x0000_s1026" style="position:absolute;margin-left:392.05pt;margin-top:2.1pt;width:24.4pt;height:18.75pt;z-index:251671552;visibility:visible;mso-wrap-style:square;mso-width-percent:0;mso-wrap-distance-left:9pt;mso-wrap-distance-top:0;mso-wrap-distance-right:9pt;mso-wrap-distance-bottom:0;mso-position-horizontal:absolute;mso-position-horizontal-relative:text;mso-position-vertical:absolute;mso-position-vertical-relative:text;mso-width-percent:0;mso-width-relative:margin;v-text-anchor:middle" o:gfxdata="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" filled="f" strokecolor="red" strokeweight="1.5pt"/>
+              <v:rect w14:anchorId="1E65EDE0" id="Rectángulo 9" o:spid="_x0000_s1026" style="position:absolute;margin-left:392.05pt;margin-top:2.1pt;width:24.4pt;height:18.75pt;z-index:251671552;visibility:visible;mso-wrap-style:square;mso-width-percent:0;mso-wrap-distance-left:9pt;mso-wrap-distance-top:0;mso-wrap-distance-right:9pt;mso-wrap-distance-bottom:0;mso-position-horizontal:absolute;mso-position-horizontal-relative:text;mso-position-vertical:absolute;mso-position-vertical-relative:text;mso-width-percent:0;mso-width-relative:margin;v-text-anchor:middle" o:gfxdata="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" filled="f" strokecolor="red" strokeweight="1.5pt"/>
             </w:pict>
           </mc:Fallback>
         </mc:AlternateContent>
@@ -2232,7 +2226,7 @@
           </mc:Choice>
           <mc:Fallback>
             <w:pict>
-              <v:rect w14:anchorId="58B27FF8" id="Rectángulo 8" o:spid="_x0000_s1026" style="position:absolute;margin-left:355.7pt;margin-top:2.1pt;width:36.95pt;height:18.75pt;z-index:251669504;visibility:visible;mso-wrap-style:square;mso-width-percent:0;mso-wrap-distance-left:9pt;mso-wrap-distance-top:0;mso-wrap-distance-right:9pt;mso-wrap-distance-bottom:0;mso-position-horizontal:absolute;mso-position-horizontal-relative:text;mso-position-vertical:absolute;mso-position-vertical-relative:text;mso-width-percent:0;mso-width-relative:margin;v-text-anchor:middle" o:gfxdata="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" filled="f" strokecolor="red" strokeweight="1.5pt"/>
+              <v:rect w14:anchorId="2D416061" id="Rectángulo 8" o:spid="_x0000_s1026" style="position:absolute;margin-left:355.7pt;margin-top:2.1pt;width:36.95pt;height:18.75pt;z-index:251669504;visibility:visible;mso-wrap-style:square;mso-width-percent:0;mso-wrap-distance-left:9pt;mso-wrap-distance-top:0;mso-wrap-distance-right:9pt;mso-wrap-distance-bottom:0;mso-position-horizontal:absolute;mso-position-horizontal-relative:text;mso-position-vertical:absolute;mso-position-vertical-relative:text;mso-width-percent:0;mso-width-relative:margin;v-text-anchor:middle" o:gfxdata="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" filled="f" strokecolor="red" strokeweight="1.5pt"/>
             </w:pict>
           </mc:Fallback>
         </mc:AlternateContent>
@@ -2311,7 +2305,7 @@
           </mc:Choice>
           <mc:Fallback>
             <w:pict>
-              <v:rect w14:anchorId="3C7FE6B6" id="Rectángulo 7" o:spid="_x0000_s1026" style="position:absolute;margin-left:340.65pt;margin-top:2.1pt;width:15.05pt;height:18.75pt;z-index:251667456;visibility:visible;mso-wrap-style:square;mso-width-percent:0;mso-wrap-distance-left:9pt;mso-wrap-distance-top:0;mso-wrap-distance-right:9pt;mso-wrap-distance-bottom:0;mso-position-horizontal:absolute;mso-position-horizontal-relative:text;mso-position-vertical:absolute;mso-position-vertical-relative:text;mso-width-percent:0;mso-width-relative:margin;v-text-anchor:middle" o:gfxdata="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" filled="f" strokecolor="red" strokeweight="1.5pt"/>
+              <v:rect w14:anchorId="74CC398D" id="Rectángulo 7" o:spid="_x0000_s1026" style="position:absolute;margin-left:340.65pt;margin-top:2.1pt;width:15.05pt;height:18.75pt;z-index:251667456;visibility:visible;mso-wrap-style:square;mso-width-percent:0;mso-wrap-distance-left:9pt;mso-wrap-distance-top:0;mso-wrap-distance-right:9pt;mso-wrap-distance-bottom:0;mso-position-horizontal:absolute;mso-position-horizontal-relative:text;mso-position-vertical:absolute;mso-position-vertical-relative:text;mso-width-percent:0;mso-width-relative:margin;v-text-anchor:middle" o:gfxdata="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" filled="f" strokecolor="red" strokeweight="1.5pt"/>
             </w:pict>
           </mc:Fallback>
         </mc:AlternateContent>
@@ -2390,7 +2384,7 @@
           </mc:Choice>
           <mc:Fallback>
             <w:pict>
-              <v:rect w14:anchorId="1D00EF15" id="Rectángulo 6" o:spid="_x0000_s1026" style="position:absolute;margin-left:61.45pt;margin-top:2.1pt;width:279.25pt;height:18.75pt;z-index:251665408;visibility:visible;mso-wrap-style:square;mso-width-percent:0;mso-wrap-distance-left:9pt;mso-wrap-distance-top:0;mso-wrap-distance-right:9pt;mso-wrap-distance-bottom:0;mso-position-horizontal:absolute;mso-position-horizontal-relative:text;mso-position-vertical:absolute;mso-position-vertical-relative:text;mso-width-percent:0;mso-width-relative:margin;v-text-anchor:middle" o:gfxdata="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" filled="f" strokecolor="red" strokeweight="1.5pt"/>
+              <v:rect w14:anchorId="4E158022" id="Rectángulo 6" o:spid="_x0000_s1026" style="position:absolute;margin-left:61.45pt;margin-top:2.1pt;width:279.25pt;height:18.75pt;z-index:251665408;visibility:visible;mso-wrap-style:square;mso-width-percent:0;mso-wrap-distance-left:9pt;mso-wrap-distance-top:0;mso-wrap-distance-right:9pt;mso-wrap-distance-bottom:0;mso-position-horizontal:absolute;mso-position-horizontal-relative:text;mso-position-vertical:absolute;mso-position-vertical-relative:text;mso-width-percent:0;mso-width-relative:margin;v-text-anchor:middle" o:gfxdata="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" filled="f" strokecolor="red" strokeweight="1.5pt"/>
             </w:pict>
           </mc:Fallback>
         </mc:AlternateContent>
@@ -2466,7 +2460,7 @@
           </mc:Choice>
           <mc:Fallback>
             <w:pict>
-              <v:rect w14:anchorId="06FA0307" id="Rectángulo 5" o:spid="_x0000_s1026" style="position:absolute;margin-left:31.05pt;margin-top:2.3pt;width:30.05pt;height:18.75pt;z-index:251663360;visibility:visible;mso-wrap-style:square;mso-wrap-distance-left:9pt;mso-wrap-distance-top:0;mso-wrap-distance-right:9pt;mso-wrap-distance-bottom:0;mso-position-horizontal:absolute;mso-position-horizontal-relative:text;mso-position-vertical:absolute;mso-position-vertical-relative:text;v-text-anchor:middle" o:gfxdata="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" filled="f" strokecolor="red" strokeweight="1.5pt"/>
+              <v:rect w14:anchorId="5384171B" id="Rectángulo 5" o:spid="_x0000_s1026" style="position:absolute;margin-left:31.05pt;margin-top:2.3pt;width:30.05pt;height:18.75pt;z-index:251663360;visibility:visible;mso-wrap-style:square;mso-wrap-distance-left:9pt;mso-wrap-distance-top:0;mso-wrap-distance-right:9pt;mso-wrap-distance-bottom:0;mso-position-horizontal:absolute;mso-position-horizontal-relative:text;mso-position-vertical:absolute;mso-position-vertical-relative:text;v-text-anchor:middle" o:gfxdata="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" filled="f" strokecolor="red" strokeweight="1.5pt"/>
             </w:pict>
           </mc:Fallback>
         </mc:AlternateContent>
@@ -2542,7 +2536,7 @@
           </mc:Choice>
           <mc:Fallback>
             <w:pict>
-              <v:rect w14:anchorId="69E85E71" id="Rectángulo 4" o:spid="_x0000_s1026" style="position:absolute;margin-left:1.25pt;margin-top:2.05pt;width:30.05pt;height:18.75pt;z-index:251661312;visibility:visible;mso-wrap-style:square;mso-wrap-distance-left:9pt;mso-wrap-distance-top:0;mso-wrap-distance-right:9pt;mso-wrap-distance-bottom:0;mso-position-horizontal:absolute;mso-position-horizontal-relative:text;mso-position-vertical:absolute;mso-position-vertical-relative:text;v-text-anchor:middle" o:gfxdata="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" filled="f" strokecolor="red" strokeweight="1.5pt"/>
+              <v:rect w14:anchorId="6B88D9FC" id="Rectángulo 4" o:spid="_x0000_s1026" style="position:absolute;margin-left:1.25pt;margin-top:2.05pt;width:30.05pt;height:18.75pt;z-index:251661312;visibility:visible;mso-wrap-style:square;mso-wrap-distance-left:9pt;mso-wrap-distance-top:0;mso-wrap-distance-right:9pt;mso-wrap-distance-bottom:0;mso-position-horizontal:absolute;mso-position-horizontal-relative:text;mso-position-vertical:absolute;mso-position-vertical-relative:text;v-text-anchor:middle" o:gfxdata="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" filled="f" strokecolor="red" strokeweight="1.5pt"/>
             </w:pict>
           </mc:Fallback>
         </mc:AlternateContent>
@@ -2618,7 +2612,7 @@
           </mc:Choice>
           <mc:Fallback>
             <w:pict>
-              <v:rect w14:anchorId="663185F4" id="Rectángulo 3" o:spid="_x0000_s1026" style="position:absolute;margin-left:388.9pt;margin-top:1.45pt;width:440.1pt;height:19.4pt;z-index:251660288;visibility:visible;mso-wrap-style:square;mso-wrap-distance-left:9pt;mso-wrap-distance-top:0;mso-wrap-distance-right:9pt;mso-wrap-distance-bottom:0;mso-position-horizontal:right;mso-position-horizontal-relative:margin;mso-position-vertical:absolute;mso-position-vertical-relative:text;v-text-anchor:middle" o:gfxdata="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" filled="f" strokecolor="yellow" strokeweight="3pt">
+              <v:rect w14:anchorId="31D9CED5" id="Rectángulo 3" o:spid="_x0000_s1026" style="position:absolute;margin-left:388.9pt;margin-top:1.45pt;width:440.1pt;height:19.4pt;z-index:251660288;visibility:visible;mso-wrap-style:square;mso-wrap-distance-left:9pt;mso-wrap-distance-top:0;mso-wrap-distance-right:9pt;mso-wrap-distance-bottom:0;mso-position-horizontal:right;mso-position-horizontal-relative:margin;mso-position-vertical:absolute;mso-position-vertical-relative:text;v-text-anchor:middle" o:gfxdata="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" filled="f" strokecolor="yellow" strokeweight="3pt">
                 <w10:wrap anchorx="margin"/>
               </v:rect>
             </w:pict>
@@ -3104,8 +3098,669 @@
         <w:spacing w:after="0" w:line="240" w:lineRule="auto"/>
         <w:jc w:val="both"/>
       </w:pPr>
-      <w:bookmarkStart w:id="0" w:name="_GoBack"/>
-      <w:bookmarkEnd w:id="0"/>
+    </w:p>
+    <w:p>
+      <w:pPr>
+        <w:pStyle w:val="Prrafodelista"/>
+        <w:numPr>
+          <w:ilvl w:val="0"/>
+          <w:numId w:val="3"/>
+        </w:numPr>
+        <w:spacing w:after="0" w:line="240" w:lineRule="auto"/>
+        <w:jc w:val="both"/>
+      </w:pPr>
+    </w:p>
+    <w:p>
+      <w:pPr>
+        <w:pStyle w:val="Prrafodelista"/>
+        <w:numPr>
+          <w:ilvl w:val="0"/>
+          <w:numId w:val="3"/>
+        </w:numPr>
+        <w:spacing w:after="0" w:line="240" w:lineRule="auto"/>
+        <w:jc w:val="both"/>
+        <w:rPr>
+          <w:i/>
+          <w:color w:val="FF0000"/>
+        </w:rPr>
+      </w:pPr>
+      <w:r>
+        <w:t xml:space="preserve">Para poder hacer uso de los iconos de MATERIAL UI ICONS es necesario realizar la instalación de esto dentro del proyecto mediante el siguiente comando &gt; </w:t>
+      </w:r>
+      <w:proofErr w:type="spellStart"/>
+      <w:r>
+        <w:rPr>
+          <w:i/>
+          <w:color w:val="FF0000"/>
+        </w:rPr>
+        <w:t>npm</w:t>
+      </w:r>
+      <w:proofErr w:type="spellEnd"/>
+      <w:r>
+        <w:rPr>
+          <w:i/>
+          <w:color w:val="FF0000"/>
+        </w:rPr>
+        <w:t xml:space="preserve"> i @material-</w:t>
+      </w:r>
+      <w:proofErr w:type="spellStart"/>
+      <w:r>
+        <w:rPr>
+          <w:i/>
+          <w:color w:val="FF0000"/>
+        </w:rPr>
+        <w:t>ui</w:t>
+      </w:r>
+      <w:proofErr w:type="spellEnd"/>
+      <w:r>
+        <w:rPr>
+          <w:i/>
+          <w:color w:val="FF0000"/>
+        </w:rPr>
+        <w:t>/</w:t>
+      </w:r>
+      <w:proofErr w:type="spellStart"/>
+      <w:r>
+        <w:rPr>
+          <w:i/>
+          <w:color w:val="FF0000"/>
+        </w:rPr>
+        <w:t>core</w:t>
+      </w:r>
+      <w:proofErr w:type="spellEnd"/>
+      <w:r>
+        <w:rPr>
+          <w:i/>
+          <w:color w:val="FF0000"/>
+        </w:rPr>
+        <w:t xml:space="preserve"> &amp;&amp; </w:t>
+      </w:r>
+      <w:proofErr w:type="spellStart"/>
+      <w:r>
+        <w:rPr>
+          <w:i/>
+          <w:color w:val="FF0000"/>
+        </w:rPr>
+        <w:t>npm</w:t>
+      </w:r>
+      <w:proofErr w:type="spellEnd"/>
+      <w:r>
+        <w:rPr>
+          <w:i/>
+          <w:color w:val="FF0000"/>
+        </w:rPr>
+        <w:t xml:space="preserve"> i @material-</w:t>
+      </w:r>
+      <w:proofErr w:type="spellStart"/>
+      <w:r>
+        <w:rPr>
+          <w:i/>
+          <w:color w:val="FF0000"/>
+        </w:rPr>
+        <w:t>ui</w:t>
+      </w:r>
+      <w:proofErr w:type="spellEnd"/>
+      <w:r>
+        <w:rPr>
+          <w:i/>
+          <w:color w:val="FF0000"/>
+        </w:rPr>
+        <w:t>/</w:t>
+      </w:r>
+      <w:proofErr w:type="spellStart"/>
+      <w:r>
+        <w:rPr>
+          <w:i/>
+          <w:color w:val="FF0000"/>
+        </w:rPr>
+        <w:t>icons</w:t>
+      </w:r>
+      <w:proofErr w:type="spellEnd"/>
+      <w:r>
+        <w:rPr>
+          <w:i/>
+          <w:color w:val="FF0000"/>
+        </w:rPr>
+        <w:t>.</w:t>
+      </w:r>
+    </w:p>
+    <w:p>
+      <w:pPr>
+        <w:pStyle w:val="Prrafodelista"/>
+        <w:spacing w:after="0" w:line="240" w:lineRule="auto"/>
+        <w:jc w:val="both"/>
+        <w:rPr>
+          <w:i/>
+          <w:color w:val="FF0000"/>
+        </w:rPr>
+      </w:pPr>
+    </w:p>
+    <w:p>
+      <w:pPr>
+        <w:pStyle w:val="Prrafodelista"/>
+        <w:numPr>
+          <w:ilvl w:val="0"/>
+          <w:numId w:val="3"/>
+        </w:numPr>
+        <w:spacing w:after="0" w:line="240" w:lineRule="auto"/>
+        <w:jc w:val="both"/>
+        <w:rPr>
+          <w:i/>
+          <w:color w:val="FF0000"/>
+        </w:rPr>
+      </w:pPr>
+      <w:r>
+        <w:lastRenderedPageBreak/>
+        <w:t xml:space="preserve">Para poder hacer uso del componente del carrito de compras es necesario crear un </w:t>
+      </w:r>
+      <w:r>
+        <w:rPr>
+          <w:b/>
+          <w:color w:val="92D050"/>
+        </w:rPr>
+        <w:t>ENRUTADOR</w:t>
+      </w:r>
+      <w:r>
+        <w:t>, el cual se hace de la siguiente manera&gt;</w:t>
+      </w:r>
+    </w:p>
+    <w:p>
+      <w:pPr>
+        <w:pStyle w:val="Prrafodelista"/>
+        <w:numPr>
+          <w:ilvl w:val="1"/>
+          <w:numId w:val="3"/>
+        </w:numPr>
+        <w:spacing w:after="0" w:line="240" w:lineRule="auto"/>
+        <w:jc w:val="both"/>
+        <w:rPr>
+          <w:i/>
+          <w:color w:val="FF0000"/>
+        </w:rPr>
+      </w:pPr>
+      <w:r>
+        <w:t>Es necesario estudiar el comportamiento del REACT ROUTER DOM.</w:t>
+      </w:r>
+    </w:p>
+    <w:p>
+      <w:pPr>
+        <w:pStyle w:val="Prrafodelista"/>
+        <w:numPr>
+          <w:ilvl w:val="1"/>
+          <w:numId w:val="3"/>
+        </w:numPr>
+        <w:spacing w:after="0" w:line="240" w:lineRule="auto"/>
+        <w:jc w:val="both"/>
+        <w:rPr>
+          <w:i/>
+          <w:color w:val="FF0000"/>
+        </w:rPr>
+      </w:pPr>
+      <w:r>
+        <w:t xml:space="preserve">Así mismo, es necesario realizar la instalación del </w:t>
+      </w:r>
+      <w:proofErr w:type="spellStart"/>
+      <w:r>
+        <w:t>react</w:t>
+      </w:r>
+      <w:proofErr w:type="spellEnd"/>
+      <w:r>
+        <w:t xml:space="preserve"> </w:t>
+      </w:r>
+      <w:proofErr w:type="spellStart"/>
+      <w:r>
+        <w:t>router</w:t>
+      </w:r>
+      <w:proofErr w:type="spellEnd"/>
+      <w:r>
+        <w:t xml:space="preserve"> </w:t>
+      </w:r>
+      <w:proofErr w:type="spellStart"/>
+      <w:r>
+        <w:t>dom</w:t>
+      </w:r>
+      <w:proofErr w:type="spellEnd"/>
+      <w:r>
+        <w:t xml:space="preserve"> en la aplicación, esto mediante el siguiente comando&gt; </w:t>
+      </w:r>
+      <w:proofErr w:type="spellStart"/>
+      <w:r>
+        <w:rPr>
+          <w:i/>
+          <w:color w:val="FF0000"/>
+        </w:rPr>
+        <w:t>npm</w:t>
+      </w:r>
+      <w:proofErr w:type="spellEnd"/>
+      <w:r>
+        <w:rPr>
+          <w:i/>
+          <w:color w:val="FF0000"/>
+        </w:rPr>
+        <w:t xml:space="preserve"> i </w:t>
+      </w:r>
+      <w:proofErr w:type="spellStart"/>
+      <w:r>
+        <w:rPr>
+          <w:i/>
+          <w:color w:val="FF0000"/>
+        </w:rPr>
+        <w:t>react</w:t>
+      </w:r>
+      <w:proofErr w:type="spellEnd"/>
+      <w:r>
+        <w:rPr>
+          <w:i/>
+          <w:color w:val="FF0000"/>
+        </w:rPr>
+        <w:t>-</w:t>
+      </w:r>
+      <w:proofErr w:type="spellStart"/>
+      <w:r>
+        <w:rPr>
+          <w:i/>
+          <w:color w:val="FF0000"/>
+        </w:rPr>
+        <w:t>router</w:t>
+      </w:r>
+      <w:proofErr w:type="spellEnd"/>
+      <w:r>
+        <w:rPr>
+          <w:i/>
+          <w:color w:val="FF0000"/>
+        </w:rPr>
+        <w:t>-dom</w:t>
+      </w:r>
+      <w:r>
+        <w:rPr>
+          <w:i/>
+          <w:color w:val="FF0000"/>
+        </w:rPr>
+        <w:t>.</w:t>
+      </w:r>
+    </w:p>
+    <w:p>
+      <w:pPr>
+        <w:pStyle w:val="Prrafodelista"/>
+        <w:numPr>
+          <w:ilvl w:val="1"/>
+          <w:numId w:val="3"/>
+        </w:numPr>
+        <w:spacing w:after="0" w:line="240" w:lineRule="auto"/>
+        <w:jc w:val="both"/>
+        <w:rPr>
+          <w:i/>
+          <w:color w:val="FF0000"/>
+        </w:rPr>
+      </w:pPr>
+      <w:r>
+        <w:t xml:space="preserve">Una vez instalado, es necesario importar el enrutador haciendo uso de la siguiente línea de código: </w:t>
+      </w:r>
+      <w:proofErr w:type="spellStart"/>
+      <w:r>
+        <w:rPr>
+          <w:rFonts w:ascii="Courier New" w:eastAsia="Times New Roman" w:hAnsi="Courier New" w:cs="Courier New"/>
+          <w:i/>
+          <w:color w:val="FF0000"/>
+          <w:sz w:val="20"/>
+          <w:szCs w:val="20"/>
+          <w:lang w:eastAsia="es-CO"/>
+        </w:rPr>
+        <w:t>import</w:t>
+      </w:r>
+      <w:proofErr w:type="spellEnd"/>
+      <w:r>
+        <w:rPr>
+          <w:rFonts w:ascii="Courier New" w:eastAsia="Times New Roman" w:hAnsi="Courier New" w:cs="Courier New"/>
+          <w:i/>
+          <w:color w:val="FF0000"/>
+          <w:sz w:val="20"/>
+          <w:szCs w:val="20"/>
+          <w:lang w:eastAsia="es-CO"/>
+        </w:rPr>
+        <w:t xml:space="preserve"> {</w:t>
+      </w:r>
+      <w:proofErr w:type="spellStart"/>
+      <w:r>
+        <w:rPr>
+          <w:rFonts w:ascii="Courier New" w:eastAsia="Times New Roman" w:hAnsi="Courier New" w:cs="Courier New"/>
+          <w:i/>
+          <w:color w:val="FF0000"/>
+          <w:sz w:val="20"/>
+          <w:szCs w:val="20"/>
+          <w:lang w:eastAsia="es-CO"/>
+        </w:rPr>
+        <w:t>BrowserRouter</w:t>
+      </w:r>
+      <w:proofErr w:type="spellEnd"/>
+      <w:r>
+        <w:rPr>
+          <w:rFonts w:ascii="Courier New" w:eastAsia="Times New Roman" w:hAnsi="Courier New" w:cs="Courier New"/>
+          <w:i/>
+          <w:color w:val="FF0000"/>
+          <w:sz w:val="20"/>
+          <w:szCs w:val="20"/>
+          <w:lang w:eastAsia="es-CO"/>
+        </w:rPr>
+        <w:t xml:space="preserve"> as </w:t>
+      </w:r>
+      <w:proofErr w:type="spellStart"/>
+      <w:r>
+        <w:rPr>
+          <w:rFonts w:ascii="Courier New" w:eastAsia="Times New Roman" w:hAnsi="Courier New" w:cs="Courier New"/>
+          <w:i/>
+          <w:color w:val="FF0000"/>
+          <w:sz w:val="20"/>
+          <w:szCs w:val="20"/>
+          <w:lang w:eastAsia="es-CO"/>
+        </w:rPr>
+        <w:t>Router</w:t>
+      </w:r>
+      <w:proofErr w:type="spellEnd"/>
+      <w:r>
+        <w:rPr>
+          <w:rFonts w:ascii="Courier New" w:eastAsia="Times New Roman" w:hAnsi="Courier New" w:cs="Courier New"/>
+          <w:i/>
+          <w:color w:val="FF0000"/>
+          <w:sz w:val="20"/>
+          <w:szCs w:val="20"/>
+          <w:lang w:eastAsia="es-CO"/>
+        </w:rPr>
+        <w:t xml:space="preserve">, </w:t>
+      </w:r>
+      <w:proofErr w:type="spellStart"/>
+      <w:r>
+        <w:rPr>
+          <w:rFonts w:ascii="Courier New" w:eastAsia="Times New Roman" w:hAnsi="Courier New" w:cs="Courier New"/>
+          <w:i/>
+          <w:color w:val="FF0000"/>
+          <w:sz w:val="20"/>
+          <w:szCs w:val="20"/>
+          <w:lang w:eastAsia="es-CO"/>
+        </w:rPr>
+        <w:t>Switch</w:t>
+      </w:r>
+      <w:proofErr w:type="spellEnd"/>
+      <w:r>
+        <w:rPr>
+          <w:rFonts w:ascii="Courier New" w:eastAsia="Times New Roman" w:hAnsi="Courier New" w:cs="Courier New"/>
+          <w:i/>
+          <w:color w:val="FF0000"/>
+          <w:sz w:val="20"/>
+          <w:szCs w:val="20"/>
+          <w:lang w:eastAsia="es-CO"/>
+        </w:rPr>
+        <w:t xml:space="preserve">, </w:t>
+      </w:r>
+      <w:proofErr w:type="spellStart"/>
+      <w:r>
+        <w:rPr>
+          <w:rFonts w:ascii="Courier New" w:eastAsia="Times New Roman" w:hAnsi="Courier New" w:cs="Courier New"/>
+          <w:i/>
+          <w:color w:val="FF0000"/>
+          <w:sz w:val="20"/>
+          <w:szCs w:val="20"/>
+          <w:lang w:eastAsia="es-CO"/>
+        </w:rPr>
+        <w:t>Route</w:t>
+      </w:r>
+      <w:proofErr w:type="spellEnd"/>
+      <w:r>
+        <w:rPr>
+          <w:rFonts w:ascii="Courier New" w:eastAsia="Times New Roman" w:hAnsi="Courier New" w:cs="Courier New"/>
+          <w:i/>
+          <w:color w:val="FF0000"/>
+          <w:sz w:val="20"/>
+          <w:szCs w:val="20"/>
+          <w:lang w:eastAsia="es-CO"/>
+        </w:rPr>
+        <w:t xml:space="preserve">, Link } </w:t>
+      </w:r>
+      <w:proofErr w:type="spellStart"/>
+      <w:r>
+        <w:rPr>
+          <w:rFonts w:ascii="Courier New" w:eastAsia="Times New Roman" w:hAnsi="Courier New" w:cs="Courier New"/>
+          <w:i/>
+          <w:color w:val="FF0000"/>
+          <w:sz w:val="20"/>
+          <w:szCs w:val="20"/>
+          <w:lang w:eastAsia="es-CO"/>
+        </w:rPr>
+        <w:t>from</w:t>
+      </w:r>
+      <w:proofErr w:type="spellEnd"/>
+      <w:r>
+        <w:rPr>
+          <w:rFonts w:ascii="Courier New" w:eastAsia="Times New Roman" w:hAnsi="Courier New" w:cs="Courier New"/>
+          <w:i/>
+          <w:color w:val="FF0000"/>
+          <w:sz w:val="20"/>
+          <w:szCs w:val="20"/>
+          <w:lang w:eastAsia="es-CO"/>
+        </w:rPr>
+        <w:t xml:space="preserve"> "</w:t>
+      </w:r>
+      <w:proofErr w:type="spellStart"/>
+      <w:r>
+        <w:rPr>
+          <w:rFonts w:ascii="Courier New" w:eastAsia="Times New Roman" w:hAnsi="Courier New" w:cs="Courier New"/>
+          <w:i/>
+          <w:color w:val="FF0000"/>
+          <w:sz w:val="20"/>
+          <w:szCs w:val="20"/>
+          <w:lang w:eastAsia="es-CO"/>
+        </w:rPr>
+        <w:t>react-router-dom</w:t>
+      </w:r>
+      <w:proofErr w:type="spellEnd"/>
+      <w:r>
+        <w:rPr>
+          <w:rFonts w:ascii="Courier New" w:eastAsia="Times New Roman" w:hAnsi="Courier New" w:cs="Courier New"/>
+          <w:i/>
+          <w:color w:val="FF0000"/>
+          <w:sz w:val="20"/>
+          <w:szCs w:val="20"/>
+          <w:lang w:eastAsia="es-CO"/>
+        </w:rPr>
+        <w:t>"</w:t>
+      </w:r>
+      <w:proofErr w:type="gramStart"/>
+      <w:r>
+        <w:rPr>
+          <w:rFonts w:ascii="Courier New" w:eastAsia="Times New Roman" w:hAnsi="Courier New" w:cs="Courier New"/>
+          <w:i/>
+          <w:color w:val="FF0000"/>
+          <w:sz w:val="20"/>
+          <w:szCs w:val="20"/>
+          <w:lang w:eastAsia="es-CO"/>
+        </w:rPr>
+        <w:t>;.</w:t>
+      </w:r>
+      <w:proofErr w:type="gramEnd"/>
+    </w:p>
+    <w:p>
+      <w:pPr>
+        <w:pStyle w:val="Prrafodelista"/>
+        <w:numPr>
+          <w:ilvl w:val="1"/>
+          <w:numId w:val="3"/>
+        </w:numPr>
+        <w:spacing w:after="0" w:line="240" w:lineRule="auto"/>
+        <w:jc w:val="both"/>
+        <w:rPr>
+          <w:i/>
+          <w:color w:val="FF0000"/>
+        </w:rPr>
+      </w:pPr>
+      <w:r>
+        <w:t>Ahora es necesario colocar dentro de la función todo el contenido dentro de las etiquetas (componentes) &lt;</w:t>
+      </w:r>
+      <w:proofErr w:type="spellStart"/>
+      <w:r>
+        <w:t>Router</w:t>
+      </w:r>
+      <w:proofErr w:type="spellEnd"/>
+      <w:r>
+        <w:t xml:space="preserve">&gt;, y todos los componentes que serán redirigidos deben ir dentro de las </w:t>
+      </w:r>
+      <w:r>
+        <w:t>etiquetas (</w:t>
+      </w:r>
+      <w:r>
+        <w:t>componentes) &lt;</w:t>
+      </w:r>
+      <w:proofErr w:type="spellStart"/>
+      <w:r>
+        <w:t>Switch</w:t>
+      </w:r>
+      <w:proofErr w:type="spellEnd"/>
+      <w:r>
+        <w:t>&gt; y dentro de esta etiqueta deberemos colocar las etiquetas &lt;</w:t>
+      </w:r>
+      <w:proofErr w:type="spellStart"/>
+      <w:r>
+        <w:t>Route</w:t>
+      </w:r>
+      <w:proofErr w:type="spellEnd"/>
+      <w:r>
+        <w:t xml:space="preserve">&gt; a la cual se le deberá definir el parámetro </w:t>
+      </w:r>
+      <w:proofErr w:type="spellStart"/>
+      <w:r>
+        <w:t>path</w:t>
+      </w:r>
+      <w:proofErr w:type="spellEnd"/>
+      <w:r>
+        <w:t>=” “</w:t>
+      </w:r>
+      <w:r>
+        <w:t>, el cual debe contener la ruta que deberá usarse en el navegador para acceder a este recurso</w:t>
+      </w:r>
+      <w:r>
+        <w:t xml:space="preserve">. (lo anterior se debe hacer en el archivo App.js) y debería quedar algo </w:t>
+      </w:r>
+      <w:r>
+        <w:t>así</w:t>
+      </w:r>
+      <w:r>
+        <w:t>&gt;</w:t>
+      </w:r>
+    </w:p>
+    <w:p>
+      <w:pPr>
+        <w:pStyle w:val="Prrafodelista"/>
+        <w:spacing w:after="0" w:line="240" w:lineRule="auto"/>
+        <w:ind w:left="1440"/>
+        <w:jc w:val="both"/>
+        <w:rPr>
+          <w:i/>
+          <w:color w:val="FF0000"/>
+        </w:rPr>
+      </w:pPr>
+      <w:r>
+        <w:rPr>
+          <w:i/>
+          <w:noProof/>
+          <w:color w:val="FF0000"/>
+          <w:lang w:eastAsia="es-CO"/>
+        </w:rPr>
+        <w:drawing>
+          <wp:inline distT="0" distB="0" distL="0" distR="0">
+            <wp:extent cx="4618452" cy="4420925"/>
+            <wp:effectExtent l="0" t="0" r="0" b="0"/>
+            <wp:docPr id="11" name="Imagen 11" descr="D:\Imagenes\codigo de React ROUTER.png"/>
+            <wp:cNvGraphicFramePr>
+              <a:graphicFrameLocks xmlns:a="http://schemas.openxmlformats.org/drawingml/2006/main" noChangeAspect="1"/>
+            </wp:cNvGraphicFramePr>
+            <a:graphic xmlns:a="http://schemas.openxmlformats.org/drawingml/2006/main">
+              <a:graphicData uri="http://schemas.openxmlformats.org/drawingml/2006/picture">
+                <pic:pic xmlns:pic="http://schemas.openxmlformats.org/drawingml/2006/picture">
+                  <pic:nvPicPr>
+                    <pic:cNvPr id="0" name="Picture 2" descr="D:\Imagenes\codigo de React ROUTER.png"/>
+                    <pic:cNvPicPr>
+                      <a:picLocks noChangeAspect="1" noChangeArrowheads="1"/>
+                    </pic:cNvPicPr>
+                  </pic:nvPicPr>
+                  <pic:blipFill>
+                    <a:blip r:embed="rId6" cstate="print">
+                      <a:extLst>
+                        <a:ext uri="{28A0092B-C50C-407E-A947-70E740481C1C}">
+                          <a14:useLocalDpi xmlns:a14="http://schemas.microsoft.com/office/drawing/2010/main" val="0"/>
+                        </a:ext>
+                      </a:extLst>
+                    </a:blip>
+                    <a:srcRect/>
+                    <a:stretch>
+                      <a:fillRect/>
+                    </a:stretch>
+                  </pic:blipFill>
+                  <pic:spPr bwMode="auto">
+                    <a:xfrm>
+                      <a:off x="0" y="0"/>
+                      <a:ext cx="4634608" cy="4436390"/>
+                    </a:xfrm>
+                    <a:prstGeom prst="rect">
+                      <a:avLst/>
+                    </a:prstGeom>
+                    <a:noFill/>
+                    <a:ln>
+                      <a:noFill/>
+                    </a:ln>
+                  </pic:spPr>
+                </pic:pic>
+              </a:graphicData>
+            </a:graphic>
+          </wp:inline>
+        </w:drawing>
+      </w:r>
+    </w:p>
+    <w:p>
+      <w:pPr>
+        <w:pStyle w:val="Prrafodelista"/>
+        <w:numPr>
+          <w:ilvl w:val="1"/>
+          <w:numId w:val="3"/>
+        </w:numPr>
+        <w:spacing w:after="0" w:line="240" w:lineRule="auto"/>
+        <w:jc w:val="both"/>
+        <w:rPr>
+          <w:i/>
+          <w:color w:val="FF0000"/>
+        </w:rPr>
+      </w:pPr>
+    </w:p>
+    <w:p>
+      <w:pPr>
+        <w:spacing w:after="0" w:line="240" w:lineRule="auto"/>
+        <w:jc w:val="both"/>
+        <w:rPr>
+          <w:i/>
+          <w:color w:val="FF0000"/>
+        </w:rPr>
+      </w:pPr>
+    </w:p>
+    <w:p>
+      <w:pPr>
+        <w:pStyle w:val="Prrafodelista"/>
+        <w:rPr>
+          <w:color w:val="FF0000"/>
+        </w:rPr>
+      </w:pPr>
+    </w:p>
+    <w:p>
+      <w:pPr>
+        <w:pStyle w:val="Prrafodelista"/>
+        <w:numPr>
+          <w:ilvl w:val="0"/>
+          <w:numId w:val="3"/>
+        </w:numPr>
+        <w:spacing w:after="0" w:line="240" w:lineRule="auto"/>
+        <w:jc w:val="both"/>
+        <w:rPr>
+          <w:i/>
+          <w:color w:val="FF0000"/>
+        </w:rPr>
+      </w:pPr>
     </w:p>
     <w:sectPr>
       <w:pgSz w:w="12240" w:h="15840"/>
@@ -3235,8 +3890,8 @@
   <w:abstractNum w:abstractNumId="1" w15:restartNumberingAfterBreak="0">
     <w:nsid w:val="328F4841"/>
     <w:multiLevelType w:val="hybridMultilevel"/>
-    <w:tmpl w:val="746A9D24"/>
-    <w:lvl w:ilvl="0" w:tplc="240A0001">
+    <w:tmpl w:val="68E81A1E"/>
+    <w:lvl w:ilvl="0" w:tplc="E7ECE44A">
       <w:start w:val="1"/>
       <w:numFmt w:val="bullet"/>
       <w:lvlText w:val=""/>
@@ -3246,9 +3901,10 @@
       </w:pPr>
       <w:rPr>
         <w:rFonts w:ascii="Symbol" w:hAnsi="Symbol" w:hint="default"/>
+        <w:color w:val="auto"/>
       </w:rPr>
     </w:lvl>
-    <w:lvl w:ilvl="1" w:tplc="240A0003">
+    <w:lvl w:ilvl="1" w:tplc="55E008D4">
       <w:start w:val="1"/>
       <w:numFmt w:val="bullet"/>
       <w:lvlText w:val="o"/>
@@ -3258,9 +3914,10 @@
       </w:pPr>
       <w:rPr>
         <w:rFonts w:ascii="Courier New" w:hAnsi="Courier New" w:cs="Courier New" w:hint="default"/>
+        <w:color w:val="auto"/>
       </w:rPr>
     </w:lvl>
-    <w:lvl w:ilvl="2" w:tplc="240A0005" w:tentative="1">
+    <w:lvl w:ilvl="2" w:tplc="240A0005">
       <w:start w:val="1"/>
       <w:numFmt w:val="bullet"/>
       <w:lvlText w:val=""/>
@@ -3978,6 +4635,74 @@
       <w:contextualSpacing/>
     </w:pPr>
   </w:style>
+  <w:style w:type="paragraph" w:styleId="HTMLconformatoprevio">
+    <w:name w:val="HTML Preformatted"/>
+    <w:basedOn w:val="Normal"/>
+    <w:link w:val="HTMLconformatoprevioCar"/>
+    <w:uiPriority w:val="99"/>
+    <w:semiHidden/>
+    <w:unhideWhenUsed/>
+    <w:rsid w:val="005F53D3"/>
+    <w:pPr>
+      <w:tabs>
+        <w:tab w:val="left" w:pos="916"/>
+        <w:tab w:val="left" w:pos="1832"/>
+        <w:tab w:val="left" w:pos="2748"/>
+        <w:tab w:val="left" w:pos="3664"/>
+        <w:tab w:val="left" w:pos="4580"/>
+        <w:tab w:val="left" w:pos="5496"/>
+        <w:tab w:val="left" w:pos="6412"/>
+        <w:tab w:val="left" w:pos="7328"/>
+        <w:tab w:val="left" w:pos="8244"/>
+        <w:tab w:val="left" w:pos="9160"/>
+        <w:tab w:val="left" w:pos="10076"/>
+        <w:tab w:val="left" w:pos="10992"/>
+        <w:tab w:val="left" w:pos="11908"/>
+        <w:tab w:val="left" w:pos="12824"/>
+        <w:tab w:val="left" w:pos="13740"/>
+        <w:tab w:val="left" w:pos="14656"/>
+      </w:tabs>
+      <w:spacing w:after="0" w:line="240" w:lineRule="auto"/>
+    </w:pPr>
+    <w:rPr>
+      <w:rFonts w:ascii="Courier New" w:eastAsia="Times New Roman" w:hAnsi="Courier New" w:cs="Courier New"/>
+      <w:sz w:val="20"/>
+      <w:szCs w:val="20"/>
+      <w:lang w:eastAsia="es-CO"/>
+    </w:rPr>
+  </w:style>
+  <w:style w:type="character" w:customStyle="1" w:styleId="HTMLconformatoprevioCar">
+    <w:name w:val="HTML con formato previo Car"/>
+    <w:basedOn w:val="Fuentedeprrafopredeter"/>
+    <w:link w:val="HTMLconformatoprevio"/>
+    <w:uiPriority w:val="99"/>
+    <w:semiHidden/>
+    <w:rsid w:val="005F53D3"/>
+    <w:rPr>
+      <w:rFonts w:ascii="Courier New" w:eastAsia="Times New Roman" w:hAnsi="Courier New" w:cs="Courier New"/>
+      <w:sz w:val="20"/>
+      <w:szCs w:val="20"/>
+      <w:lang w:eastAsia="es-CO"/>
+    </w:rPr>
+  </w:style>
+  <w:style w:type="character" w:styleId="CdigoHTML">
+    <w:name w:val="HTML Code"/>
+    <w:basedOn w:val="Fuentedeprrafopredeter"/>
+    <w:uiPriority w:val="99"/>
+    <w:semiHidden/>
+    <w:unhideWhenUsed/>
+    <w:rsid w:val="005F53D3"/>
+    <w:rPr>
+      <w:rFonts w:ascii="Courier New" w:eastAsia="Times New Roman" w:hAnsi="Courier New" w:cs="Courier New"/>
+      <w:sz w:val="20"/>
+      <w:szCs w:val="20"/>
+    </w:rPr>
+  </w:style>
+  <w:style w:type="character" w:customStyle="1" w:styleId="token">
+    <w:name w:val="token"/>
+    <w:basedOn w:val="Fuentedeprrafopredeter"/>
+    <w:rsid w:val="005F53D3"/>
+  </w:style>
 </w:styles>
 </file>
 

</xml_diff>